<commit_message>
Cambios en preproc2 , exploracion y funciones
</commit_message>
<xml_diff>
--- a/RH_Grupo1/INFORME RRHH.docx
+++ b/RH_Grupo1/INFORME RRHH.docx
@@ -5,24 +5,64 @@
     <w:p>
       <w:pPr>
         <w:rPr>
-          <w:lang w:val="es-ES"/>
-        </w:rPr>
-      </w:pPr>
-      <w:r>
-        <w:rPr>
+          <w:rFonts w:ascii="Arial" w:hAnsi="Arial" w:cs="Arial"/>
+          <w:sz w:val="24"/>
+          <w:szCs w:val="24"/>
+          <w:lang w:val="es-ES"/>
+        </w:rPr>
+      </w:pPr>
+      <w:r>
+        <w:rPr>
+          <w:rFonts w:ascii="Arial" w:hAnsi="Arial" w:cs="Arial"/>
+          <w:sz w:val="24"/>
+          <w:szCs w:val="24"/>
+          <w:lang w:val="es-ES"/>
+        </w:rPr>
+        <w:t xml:space="preserve">PRIMER </w:t>
+      </w:r>
+      <w:r>
+        <w:rPr>
+          <w:rFonts w:ascii="Arial" w:hAnsi="Arial" w:cs="Arial"/>
+          <w:sz w:val="24"/>
+          <w:szCs w:val="24"/>
           <w:lang w:val="es-ES"/>
         </w:rPr>
         <w:t>INFORME</w:t>
       </w:r>
-    </w:p>
-    <w:p>
-      <w:pPr>
-        <w:rPr>
-          <w:lang w:val="es-ES"/>
-        </w:rPr>
-      </w:pPr>
-      <w:r>
-        <w:rPr>
+      <w:r>
+        <w:rPr>
+          <w:rFonts w:ascii="Arial" w:hAnsi="Arial" w:cs="Arial"/>
+          <w:sz w:val="24"/>
+          <w:szCs w:val="24"/>
+          <w:lang w:val="es-ES"/>
+        </w:rPr>
+        <w:t xml:space="preserve"> – RECURSOS HUMANOS</w:t>
+      </w:r>
+    </w:p>
+    <w:p>
+      <w:pPr>
+        <w:spacing w:line="276" w:lineRule="auto"/>
+        <w:rPr>
+          <w:rFonts w:ascii="Arial" w:hAnsi="Arial" w:cs="Arial"/>
+          <w:sz w:val="24"/>
+          <w:szCs w:val="24"/>
+          <w:lang w:val="es-ES"/>
+        </w:rPr>
+      </w:pPr>
+      <w:r>
+        <w:rPr>
+          <w:rFonts w:ascii="Arial" w:hAnsi="Arial" w:cs="Arial"/>
+          <w:sz w:val="24"/>
+          <w:szCs w:val="24"/>
+          <w:lang w:val="es-ES"/>
+        </w:rPr>
+        <w:t xml:space="preserve">APLICACIONES DE LA </w:t>
+      </w:r>
+      <w:r>
+        <w:rPr>
+          <w:rFonts w:ascii="Arial" w:hAnsi="Arial" w:cs="Arial"/>
+          <w:sz w:val="24"/>
+          <w:szCs w:val="24"/>
           <w:lang w:val="es-ES"/>
         </w:rPr>
         <w:t>ANALITICA 3</w:t>
@@ -30,10 +70,160 @@
     </w:p>
     <w:p>
       <w:pPr>
-        <w:rPr>
-          <w:lang w:val="es-ES"/>
-        </w:rPr>
-      </w:pPr>
+        <w:spacing w:line="276" w:lineRule="auto"/>
+        <w:rPr>
+          <w:rFonts w:ascii="Arial" w:hAnsi="Arial" w:cs="Arial"/>
+          <w:sz w:val="24"/>
+          <w:szCs w:val="24"/>
+          <w:lang w:val="es-ES"/>
+        </w:rPr>
+      </w:pPr>
+      <w:r>
+        <w:rPr>
+          <w:rFonts w:ascii="Arial" w:hAnsi="Arial" w:cs="Arial"/>
+          <w:sz w:val="24"/>
+          <w:szCs w:val="24"/>
+          <w:lang w:val="es-ES"/>
+        </w:rPr>
+        <w:t>Por: Alejandra Aguirre y Aura Luz Moreno</w:t>
+      </w:r>
+    </w:p>
+    <w:p>
+      <w:pPr>
+        <w:spacing w:line="276" w:lineRule="auto"/>
+        <w:rPr>
+          <w:rFonts w:ascii="Arial" w:hAnsi="Arial" w:cs="Arial"/>
+          <w:sz w:val="24"/>
+          <w:szCs w:val="24"/>
+          <w:lang w:val="es-ES"/>
+        </w:rPr>
+      </w:pPr>
+    </w:p>
+    <w:p>
+      <w:pPr>
+        <w:rPr>
+          <w:rStyle w:val="Hipervnculo"/>
+          <w:rFonts w:ascii="Arial" w:hAnsi="Arial" w:cs="Arial"/>
+          <w:sz w:val="24"/>
+          <w:szCs w:val="24"/>
+          <w:lang w:val="es-ES"/>
+        </w:rPr>
+      </w:pPr>
+      <w:r>
+        <w:rPr>
+          <w:rFonts w:ascii="Arial" w:hAnsi="Arial" w:cs="Arial"/>
+          <w:sz w:val="24"/>
+          <w:szCs w:val="24"/>
+          <w:lang w:val="es-ES"/>
+        </w:rPr>
+        <w:t xml:space="preserve">Espacio en GitHub del trabajo de Recursos Humanos: </w:t>
+      </w:r>
+      <w:hyperlink r:id="rId8" w:history="1">
+        <w:r>
+          <w:rPr>
+            <w:rStyle w:val="Hipervnculo"/>
+            <w:rFonts w:ascii="Arial" w:hAnsi="Arial" w:cs="Arial"/>
+            <w:sz w:val="24"/>
+            <w:szCs w:val="24"/>
+            <w:lang w:val="es-ES"/>
+          </w:rPr>
+          <w:t>https://github.com/Moorea-AI/ANALITICA3</w:t>
+        </w:r>
+      </w:hyperlink>
+    </w:p>
+    <w:p>
+      <w:pPr>
+        <w:spacing w:line="276" w:lineRule="auto"/>
+        <w:rPr>
+          <w:rFonts w:ascii="Arial" w:hAnsi="Arial" w:cs="Arial"/>
+          <w:sz w:val="24"/>
+          <w:szCs w:val="24"/>
+          <w:lang w:val="es-ES"/>
+        </w:rPr>
+      </w:pPr>
+    </w:p>
+    <w:p>
+      <w:pPr>
+        <w:jc w:val="both"/>
+        <w:rPr>
+          <w:rFonts w:ascii="Arial" w:eastAsia="Arial" w:hAnsi="Arial" w:cs="Arial"/>
+          <w:sz w:val="24"/>
+          <w:szCs w:val="24"/>
+          <w:lang w:val="es"/>
+        </w:rPr>
+      </w:pPr>
+      <w:r>
+        <w:rPr>
+          <w:rFonts w:ascii="Arial" w:eastAsia="Arial" w:hAnsi="Arial" w:cs="Arial"/>
+          <w:sz w:val="24"/>
+          <w:szCs w:val="24"/>
+          <w:lang w:val="es"/>
+        </w:rPr>
+        <w:t xml:space="preserve">Una empresa que tiene alrededor de 4000 empleados tiene una tasa de retiros de alrededor del 15% anual. Esto quiere decir que el 15% de los empleados en un año se retiran de la compañía por diferentes motivos.  El equipo de </w:t>
+      </w:r>
+      <w:r>
+        <w:rPr>
+          <w:rFonts w:ascii="Arial" w:eastAsia="Arial" w:hAnsi="Arial" w:cs="Arial"/>
+          <w:sz w:val="24"/>
+          <w:szCs w:val="24"/>
+          <w:lang w:val="es"/>
+        </w:rPr>
+        <w:t>Analítica</w:t>
+      </w:r>
+      <w:r>
+        <w:rPr>
+          <w:rFonts w:ascii="Arial" w:eastAsia="Arial" w:hAnsi="Arial" w:cs="Arial"/>
+          <w:sz w:val="24"/>
+          <w:szCs w:val="24"/>
+          <w:lang w:val="es"/>
+        </w:rPr>
+        <w:t xml:space="preserve"> debe proponer estrategias que permitan disminuir al menos en un 12% los retiros. A </w:t>
+      </w:r>
+      <w:r>
+        <w:rPr>
+          <w:rFonts w:ascii="Arial" w:eastAsia="Arial" w:hAnsi="Arial" w:cs="Arial"/>
+          <w:sz w:val="24"/>
+          <w:szCs w:val="24"/>
+          <w:lang w:val="es"/>
+        </w:rPr>
+        <w:t>continuación,</w:t>
+      </w:r>
+      <w:r>
+        <w:rPr>
+          <w:rFonts w:ascii="Arial" w:eastAsia="Arial" w:hAnsi="Arial" w:cs="Arial"/>
+          <w:sz w:val="24"/>
+          <w:szCs w:val="24"/>
+          <w:lang w:val="es"/>
+        </w:rPr>
+        <w:t xml:space="preserve"> se presentan </w:t>
+      </w:r>
+      <w:r>
+        <w:rPr>
+          <w:rFonts w:ascii="Arial" w:eastAsia="Arial" w:hAnsi="Arial" w:cs="Arial"/>
+          <w:sz w:val="24"/>
+          <w:szCs w:val="24"/>
+          <w:lang w:val="es"/>
+        </w:rPr>
+        <w:t>el plan de trabajo estratégico para lograr</w:t>
+      </w:r>
+      <w:r>
+        <w:rPr>
+          <w:rFonts w:ascii="Arial" w:eastAsia="Arial" w:hAnsi="Arial" w:cs="Arial"/>
+          <w:sz w:val="24"/>
+          <w:szCs w:val="24"/>
+          <w:lang w:val="es"/>
+        </w:rPr>
+        <w:t xml:space="preserve"> mitigar el problema desde el área de analítica</w:t>
+      </w:r>
+      <w:r>
+        <w:rPr>
+          <w:rFonts w:ascii="Arial" w:eastAsia="Arial" w:hAnsi="Arial" w:cs="Arial"/>
+          <w:sz w:val="24"/>
+          <w:szCs w:val="24"/>
+          <w:lang w:val="es"/>
+        </w:rPr>
+        <w:t>:</w:t>
+      </w:r>
     </w:p>
     <w:p>
       <w:pPr>
@@ -43,11 +233,17 @@
           <w:numId w:val="3"/>
         </w:numPr>
         <w:rPr>
-          <w:lang w:val="es-ES"/>
-        </w:rPr>
-      </w:pPr>
-      <w:r>
-        <w:rPr>
+          <w:rFonts w:ascii="Arial" w:hAnsi="Arial" w:cs="Arial"/>
+          <w:sz w:val="24"/>
+          <w:szCs w:val="24"/>
+          <w:lang w:val="es-ES"/>
+        </w:rPr>
+      </w:pPr>
+      <w:r>
+        <w:rPr>
+          <w:rFonts w:ascii="Arial" w:hAnsi="Arial" w:cs="Arial"/>
+          <w:sz w:val="24"/>
+          <w:szCs w:val="24"/>
           <w:lang w:val="es-ES"/>
         </w:rPr>
         <w:t>DISEÑO DE LA SOLUCIÓN</w:t>
@@ -55,33 +251,188 @@
     </w:p>
     <w:p>
       <w:pPr>
-        <w:rPr>
-          <w:lang w:val="es-ES"/>
-        </w:rPr>
-      </w:pPr>
-      <w:r>
-        <w:rPr>
-          <w:lang w:val="es-ES"/>
-        </w:rPr>
-        <w:t xml:space="preserve">Según el articulo recomendado en la clase: </w:t>
-      </w:r>
-      <w:proofErr w:type="spellStart"/>
-      <w:r>
-        <w:rPr>
-          <w:lang w:val="es-ES"/>
-        </w:rPr>
-        <w:t>Design</w:t>
-      </w:r>
-      <w:proofErr w:type="spellEnd"/>
-      <w:r>
-        <w:rPr>
+        <w:jc w:val="both"/>
+        <w:rPr>
+          <w:rFonts w:ascii="Arial" w:hAnsi="Arial" w:cs="Arial"/>
+          <w:sz w:val="24"/>
+          <w:szCs w:val="24"/>
+          <w:lang w:val="es-ES"/>
+        </w:rPr>
+      </w:pPr>
+      <w:r>
+        <w:rPr>
+          <w:rFonts w:ascii="Arial" w:hAnsi="Arial" w:cs="Arial"/>
+          <w:sz w:val="24"/>
+          <w:szCs w:val="24"/>
+          <w:lang w:val="es-ES"/>
+        </w:rPr>
+        <w:t>Mediante el uso de algoritmos de analítica, pretendemos</w:t>
+      </w:r>
+      <w:r>
+        <w:rPr>
+          <w:rFonts w:ascii="Arial" w:hAnsi="Arial" w:cs="Arial"/>
+          <w:sz w:val="24"/>
+          <w:szCs w:val="24"/>
+          <w:lang w:val="es-ES"/>
+        </w:rPr>
+        <w:t xml:space="preserve"> predecir que empleado </w:t>
+      </w:r>
+      <w:r>
+        <w:rPr>
+          <w:rFonts w:ascii="Arial" w:hAnsi="Arial" w:cs="Arial"/>
+          <w:sz w:val="24"/>
+          <w:szCs w:val="24"/>
+          <w:lang w:val="es-ES"/>
+        </w:rPr>
+        <w:t xml:space="preserve">está en riesgo de </w:t>
+      </w:r>
+      <w:r>
+        <w:rPr>
+          <w:rFonts w:ascii="Arial" w:hAnsi="Arial" w:cs="Arial"/>
+          <w:sz w:val="24"/>
+          <w:szCs w:val="24"/>
+          <w:lang w:val="es-ES"/>
+        </w:rPr>
+        <w:t xml:space="preserve">retirarse, </w:t>
+      </w:r>
+      <w:r>
+        <w:rPr>
+          <w:rFonts w:ascii="Arial" w:hAnsi="Arial" w:cs="Arial"/>
+          <w:sz w:val="24"/>
+          <w:szCs w:val="24"/>
+          <w:lang w:val="es-ES"/>
+        </w:rPr>
+        <w:t>analizando múltiples variables tomadas de la información cotidiana que tiene el área de Recursos Humanos y con base en los resultados poder diseñar planes de prevención de la deserción</w:t>
+      </w:r>
+      <w:r>
+        <w:rPr>
+          <w:rFonts w:ascii="Arial" w:hAnsi="Arial" w:cs="Arial"/>
+          <w:sz w:val="24"/>
+          <w:szCs w:val="24"/>
+          <w:lang w:val="es-ES"/>
+        </w:rPr>
+        <w:t xml:space="preserve">, reteniendo empleados y </w:t>
+      </w:r>
+      <w:r>
+        <w:rPr>
+          <w:rFonts w:ascii="Arial" w:hAnsi="Arial" w:cs="Arial"/>
+          <w:sz w:val="24"/>
+          <w:szCs w:val="24"/>
+          <w:lang w:val="es-ES"/>
+        </w:rPr>
+        <w:t>procurando un ahorro significativo en costos de capacitación.</w:t>
+      </w:r>
+    </w:p>
+    <w:p>
+      <w:pPr>
+        <w:jc w:val="both"/>
+        <w:rPr>
+          <w:rFonts w:ascii="Arial" w:hAnsi="Arial" w:cs="Arial"/>
+          <w:sz w:val="24"/>
+          <w:szCs w:val="24"/>
+          <w:lang w:val="es-ES"/>
+        </w:rPr>
+      </w:pPr>
+      <w:r>
+        <w:rPr>
+          <w:rFonts w:ascii="Arial" w:hAnsi="Arial" w:cs="Arial"/>
+          <w:sz w:val="24"/>
+          <w:szCs w:val="24"/>
+          <w:lang w:val="es-ES"/>
+        </w:rPr>
+        <w:t>Al responder una pregunta tan simple como: El empleado renunciará</w:t>
+      </w:r>
+      <w:r>
+        <w:rPr>
+          <w:rFonts w:ascii="Arial" w:hAnsi="Arial" w:cs="Arial"/>
+          <w:sz w:val="24"/>
+          <w:szCs w:val="24"/>
+          <w:lang w:val="es-ES"/>
+        </w:rPr>
+        <w:t xml:space="preserve">, solo es posible una variable binaria: Si, No. Con esto entendemos que es un problema de clasificación lo que conlleva a un modelo </w:t>
+      </w:r>
+      <w:r>
+        <w:rPr>
+          <w:rFonts w:ascii="Arial" w:hAnsi="Arial" w:cs="Arial"/>
+          <w:sz w:val="24"/>
+          <w:szCs w:val="24"/>
+          <w:lang w:val="es-ES"/>
+        </w:rPr>
+        <w:t>susceptible de predecir.</w:t>
+      </w:r>
+      <w:r>
+        <w:rPr>
+          <w:rFonts w:ascii="Arial" w:hAnsi="Arial" w:cs="Arial"/>
+          <w:sz w:val="24"/>
+          <w:szCs w:val="24"/>
           <w:lang w:val="es-ES"/>
         </w:rPr>
         <w:t xml:space="preserve"> </w:t>
       </w:r>
-      <w:proofErr w:type="spellStart"/>
-      <w:r>
-        <w:rPr>
+    </w:p>
+    <w:p>
+      <w:pPr>
+        <w:jc w:val="both"/>
+        <w:rPr>
+          <w:rFonts w:ascii="Arial" w:hAnsi="Arial" w:cs="Arial"/>
+          <w:sz w:val="24"/>
+          <w:szCs w:val="24"/>
+          <w:lang w:val="es-ES"/>
+        </w:rPr>
+      </w:pPr>
+      <w:r>
+        <w:rPr>
+          <w:rFonts w:ascii="Arial" w:hAnsi="Arial" w:cs="Arial"/>
+          <w:sz w:val="24"/>
+          <w:szCs w:val="24"/>
+          <w:lang w:val="es-ES"/>
+        </w:rPr>
+        <w:t xml:space="preserve">Según el </w:t>
+      </w:r>
+      <w:r>
+        <w:rPr>
+          <w:rFonts w:ascii="Arial" w:hAnsi="Arial" w:cs="Arial"/>
+          <w:sz w:val="24"/>
+          <w:szCs w:val="24"/>
+          <w:lang w:val="es-ES"/>
+        </w:rPr>
+        <w:t>artículo</w:t>
+      </w:r>
+      <w:r>
+        <w:rPr>
+          <w:rFonts w:ascii="Arial" w:hAnsi="Arial" w:cs="Arial"/>
+          <w:sz w:val="24"/>
+          <w:szCs w:val="24"/>
+          <w:lang w:val="es-ES"/>
+        </w:rPr>
+        <w:t xml:space="preserve"> D</w:t>
+      </w:r>
+      <w:proofErr w:type="spellStart"/>
+      <w:r>
+        <w:rPr>
+          <w:rFonts w:ascii="Arial" w:hAnsi="Arial" w:cs="Arial"/>
+          <w:sz w:val="24"/>
+          <w:szCs w:val="24"/>
+          <w:lang w:val="es-ES"/>
+        </w:rPr>
+        <w:t>esign</w:t>
+      </w:r>
+      <w:proofErr w:type="spellEnd"/>
+      <w:r>
+        <w:rPr>
+          <w:rFonts w:ascii="Arial" w:hAnsi="Arial" w:cs="Arial"/>
+          <w:sz w:val="24"/>
+          <w:szCs w:val="24"/>
+          <w:lang w:val="es-ES"/>
+        </w:rPr>
+        <w:t xml:space="preserve"> </w:t>
+      </w:r>
+      <w:proofErr w:type="spellStart"/>
+      <w:r>
+        <w:rPr>
+          <w:rFonts w:ascii="Arial" w:hAnsi="Arial" w:cs="Arial"/>
+          <w:sz w:val="24"/>
+          <w:szCs w:val="24"/>
           <w:lang w:val="es-ES"/>
         </w:rPr>
         <w:t>methodologies</w:t>
@@ -89,6 +440,9 @@
       <w:proofErr w:type="spellEnd"/>
       <w:r>
         <w:rPr>
+          <w:rFonts w:ascii="Arial" w:hAnsi="Arial" w:cs="Arial"/>
+          <w:sz w:val="24"/>
+          <w:szCs w:val="24"/>
           <w:lang w:val="es-ES"/>
         </w:rPr>
         <w:t xml:space="preserve"> </w:t>
@@ -96,6 +450,9 @@
       <w:proofErr w:type="spellStart"/>
       <w:r>
         <w:rPr>
+          <w:rFonts w:ascii="Arial" w:hAnsi="Arial" w:cs="Arial"/>
+          <w:sz w:val="24"/>
+          <w:szCs w:val="24"/>
           <w:lang w:val="es-ES"/>
         </w:rPr>
         <w:t>for</w:t>
@@ -103,6 +460,9 @@
       <w:proofErr w:type="spellEnd"/>
       <w:r>
         <w:rPr>
+          <w:rFonts w:ascii="Arial" w:hAnsi="Arial" w:cs="Arial"/>
+          <w:sz w:val="24"/>
+          <w:szCs w:val="24"/>
           <w:lang w:val="es-ES"/>
         </w:rPr>
         <w:t xml:space="preserve"> Deep </w:t>
@@ -110,6 +470,9 @@
       <w:proofErr w:type="spellStart"/>
       <w:r>
         <w:rPr>
+          <w:rFonts w:ascii="Arial" w:hAnsi="Arial" w:cs="Arial"/>
+          <w:sz w:val="24"/>
+          <w:szCs w:val="24"/>
           <w:lang w:val="es-ES"/>
         </w:rPr>
         <w:t>Learning</w:t>
@@ -117,6 +480,9 @@
       <w:proofErr w:type="spellEnd"/>
       <w:r>
         <w:rPr>
+          <w:rFonts w:ascii="Arial" w:hAnsi="Arial" w:cs="Arial"/>
+          <w:sz w:val="24"/>
+          <w:szCs w:val="24"/>
           <w:lang w:val="es-ES"/>
         </w:rPr>
         <w:t xml:space="preserve"> se recomienda realizar diagramas de flujo (</w:t>
@@ -124,6 +490,9 @@
       <w:proofErr w:type="spellStart"/>
       <w:r>
         <w:rPr>
+          <w:rFonts w:ascii="Arial" w:hAnsi="Arial" w:cs="Arial"/>
+          <w:sz w:val="24"/>
+          <w:szCs w:val="24"/>
           <w:lang w:val="es-ES"/>
         </w:rPr>
         <w:t>Flowcharts</w:t>
@@ -131,33 +500,46 @@
       <w:proofErr w:type="spellEnd"/>
       <w:r>
         <w:rPr>
+          <w:rFonts w:ascii="Arial" w:hAnsi="Arial" w:cs="Arial"/>
+          <w:sz w:val="24"/>
+          <w:szCs w:val="24"/>
           <w:lang w:val="es-ES"/>
         </w:rPr>
         <w:t>)</w:t>
       </w:r>
-    </w:p>
-    <w:p>
-      <w:pPr>
-        <w:rPr>
-          <w:lang w:val="es-ES"/>
-        </w:rPr>
-      </w:pPr>
-    </w:p>
-    <w:p>
-      <w:pPr>
-        <w:rPr>
-          <w:lang w:val="es-ES"/>
-        </w:rPr>
-      </w:pPr>
-      <w:r>
-        <w:rPr>
+      <w:r>
+        <w:rPr>
+          <w:rFonts w:ascii="Arial" w:hAnsi="Arial" w:cs="Arial"/>
+          <w:sz w:val="24"/>
+          <w:szCs w:val="24"/>
+          <w:lang w:val="es-ES"/>
+        </w:rPr>
+        <w:t xml:space="preserve"> para visualizar la solución del problema, así:</w:t>
+      </w:r>
+    </w:p>
+    <w:p>
+      <w:pPr>
+        <w:jc w:val="center"/>
+        <w:rPr>
+          <w:rFonts w:ascii="Arial" w:hAnsi="Arial" w:cs="Arial"/>
+          <w:sz w:val="24"/>
+          <w:szCs w:val="24"/>
+          <w:lang w:val="es-ES"/>
+        </w:rPr>
+      </w:pPr>
+      <w:r>
+        <w:rPr>
+          <w:rFonts w:ascii="Arial" w:hAnsi="Arial" w:cs="Arial"/>
+          <w:noProof/>
+          <w:sz w:val="24"/>
+          <w:szCs w:val="24"/>
           <w:lang w:val="es-ES"/>
         </w:rPr>
         <w:drawing>
-          <wp:inline distT="0" distB="0" distL="0" distR="0" wp14:anchorId="7E5F6996" wp14:editId="155F6FBD">
-            <wp:extent cx="5612130" cy="3027680"/>
-            <wp:effectExtent l="0" t="0" r="7620" b="1270"/>
-            <wp:docPr id="622707459" name="Imagen 1"/>
+          <wp:inline distT="0" distB="0" distL="0" distR="0" wp14:anchorId="2F01ECF3" wp14:editId="3A8AFBB9">
+            <wp:extent cx="3829050" cy="2152618"/>
+            <wp:effectExtent l="0" t="0" r="0" b="635"/>
+            <wp:docPr id="772467276" name="Imagen 3"/>
             <wp:cNvGraphicFramePr>
               <a:graphicFrameLocks xmlns:a="http://schemas.openxmlformats.org/drawingml/2006/main" noChangeAspect="1"/>
             </wp:cNvGraphicFramePr>
@@ -165,11 +547,510 @@
               <a:graphicData uri="http://schemas.openxmlformats.org/drawingml/2006/picture">
                 <pic:pic xmlns:pic="http://schemas.openxmlformats.org/drawingml/2006/picture">
                   <pic:nvPicPr>
-                    <pic:cNvPr id="622707459" name=""/>
+                    <pic:cNvPr id="0" name="Picture 3"/>
+                    <pic:cNvPicPr>
+                      <a:picLocks noChangeAspect="1" noChangeArrowheads="1"/>
+                    </pic:cNvPicPr>
+                  </pic:nvPicPr>
+                  <pic:blipFill>
+                    <a:blip r:embed="rId9" cstate="print">
+                      <a:extLst>
+                        <a:ext uri="{28A0092B-C50C-407E-A947-70E740481C1C}">
+                          <a14:useLocalDpi xmlns:a14="http://schemas.microsoft.com/office/drawing/2010/main" val="0"/>
+                        </a:ext>
+                      </a:extLst>
+                    </a:blip>
+                    <a:srcRect/>
+                    <a:stretch>
+                      <a:fillRect/>
+                    </a:stretch>
+                  </pic:blipFill>
+                  <pic:spPr bwMode="auto">
+                    <a:xfrm>
+                      <a:off x="0" y="0"/>
+                      <a:ext cx="3836091" cy="2156576"/>
+                    </a:xfrm>
+                    <a:prstGeom prst="rect">
+                      <a:avLst/>
+                    </a:prstGeom>
+                    <a:noFill/>
+                    <a:ln>
+                      <a:noFill/>
+                    </a:ln>
+                  </pic:spPr>
+                </pic:pic>
+              </a:graphicData>
+            </a:graphic>
+          </wp:inline>
+        </w:drawing>
+      </w:r>
+    </w:p>
+    <w:p>
+      <w:pPr>
+        <w:jc w:val="center"/>
+        <w:rPr>
+          <w:rFonts w:ascii="Arial" w:hAnsi="Arial" w:cs="Arial"/>
+          <w:i/>
+          <w:sz w:val="24"/>
+          <w:szCs w:val="24"/>
+        </w:rPr>
+      </w:pPr>
+      <w:r>
+        <w:rPr>
+          <w:rFonts w:ascii="Arial" w:hAnsi="Arial" w:cs="Arial"/>
+          <w:i/>
+          <w:sz w:val="24"/>
+          <w:szCs w:val="24"/>
+        </w:rPr>
+        <w:t xml:space="preserve">Figura </w:t>
+      </w:r>
+      <w:r>
+        <w:rPr>
+          <w:rFonts w:ascii="Arial" w:hAnsi="Arial" w:cs="Arial"/>
+          <w:i/>
+          <w:iCs/>
+          <w:sz w:val="24"/>
+          <w:szCs w:val="24"/>
+        </w:rPr>
+        <w:t>1</w:t>
+      </w:r>
+      <w:r>
+        <w:rPr>
+          <w:rFonts w:ascii="Arial" w:hAnsi="Arial" w:cs="Arial"/>
+          <w:i/>
+          <w:sz w:val="24"/>
+          <w:szCs w:val="24"/>
+        </w:rPr>
+        <w:t xml:space="preserve">. </w:t>
+      </w:r>
+      <w:proofErr w:type="spellStart"/>
+      <w:r>
+        <w:rPr>
+          <w:rFonts w:ascii="Arial" w:hAnsi="Arial" w:cs="Arial"/>
+          <w:i/>
+          <w:sz w:val="24"/>
+          <w:szCs w:val="24"/>
+        </w:rPr>
+        <w:t>Flowchart</w:t>
+      </w:r>
+      <w:proofErr w:type="spellEnd"/>
+      <w:r>
+        <w:rPr>
+          <w:rFonts w:ascii="Arial" w:hAnsi="Arial" w:cs="Arial"/>
+          <w:i/>
+          <w:iCs/>
+          <w:sz w:val="24"/>
+          <w:szCs w:val="24"/>
+        </w:rPr>
+        <w:t>- Elaboración propia</w:t>
+      </w:r>
+    </w:p>
+    <w:p>
+      <w:pPr>
+        <w:rPr>
+          <w:rFonts w:ascii="Arial" w:hAnsi="Arial" w:cs="Arial"/>
+          <w:sz w:val="24"/>
+          <w:szCs w:val="24"/>
+          <w:lang w:val="es-ES"/>
+        </w:rPr>
+      </w:pPr>
+      <w:r>
+        <w:rPr>
+          <w:rFonts w:ascii="Arial" w:hAnsi="Arial" w:cs="Arial"/>
+          <w:sz w:val="24"/>
+          <w:szCs w:val="24"/>
+          <w:lang w:val="es-ES"/>
+        </w:rPr>
+        <w:lastRenderedPageBreak/>
+        <w:t xml:space="preserve">Según este mismo </w:t>
+      </w:r>
+      <w:r>
+        <w:rPr>
+          <w:rFonts w:ascii="Arial" w:hAnsi="Arial" w:cs="Arial"/>
+          <w:sz w:val="24"/>
+          <w:szCs w:val="24"/>
+          <w:lang w:val="es-ES"/>
+        </w:rPr>
+        <w:t>artículo</w:t>
+      </w:r>
+      <w:r>
+        <w:rPr>
+          <w:rFonts w:ascii="Arial" w:hAnsi="Arial" w:cs="Arial"/>
+          <w:sz w:val="24"/>
+          <w:szCs w:val="24"/>
+          <w:lang w:val="es-ES"/>
+        </w:rPr>
+        <w:t>, podemos seguir unas recomendaciones así:</w:t>
+      </w:r>
+    </w:p>
+    <w:p>
+      <w:pPr>
+        <w:jc w:val="both"/>
+        <w:rPr>
+          <w:rFonts w:ascii="Arial" w:hAnsi="Arial" w:cs="Arial"/>
+          <w:sz w:val="24"/>
+          <w:szCs w:val="24"/>
+          <w:lang w:val="es-ES"/>
+        </w:rPr>
+      </w:pPr>
+      <w:r>
+        <w:rPr>
+          <w:rFonts w:ascii="Arial" w:hAnsi="Arial" w:cs="Arial"/>
+          <w:sz w:val="24"/>
+          <w:szCs w:val="24"/>
+          <w:lang w:val="es-ES"/>
+        </w:rPr>
+        <w:t>Encontrar los hechos, los datos, el problema, las ideas, las soluciones y las aceptaciones, entendiéndose estas últimas como lo que es comúnmente aceptad</w:t>
+      </w:r>
+      <w:r>
+        <w:rPr>
+          <w:rFonts w:ascii="Arial" w:hAnsi="Arial" w:cs="Arial"/>
+          <w:sz w:val="24"/>
+          <w:szCs w:val="24"/>
+          <w:lang w:val="es-ES"/>
+        </w:rPr>
+        <w:t>o</w:t>
+      </w:r>
+      <w:r>
+        <w:rPr>
+          <w:rFonts w:ascii="Arial" w:hAnsi="Arial" w:cs="Arial"/>
+          <w:sz w:val="24"/>
+          <w:szCs w:val="24"/>
+          <w:lang w:val="es-ES"/>
+        </w:rPr>
+        <w:t xml:space="preserve"> en el área, en la empresa y en el mercado.</w:t>
+      </w:r>
+    </w:p>
+    <w:p>
+      <w:pPr>
+        <w:jc w:val="both"/>
+        <w:rPr>
+          <w:rFonts w:ascii="Arial" w:hAnsi="Arial" w:cs="Arial"/>
+          <w:sz w:val="24"/>
+          <w:szCs w:val="24"/>
+          <w:lang w:val="es-ES"/>
+        </w:rPr>
+      </w:pPr>
+      <w:r>
+        <w:rPr>
+          <w:rFonts w:ascii="Arial" w:hAnsi="Arial" w:cs="Arial"/>
+          <w:sz w:val="24"/>
+          <w:szCs w:val="24"/>
+          <w:lang w:val="es-ES"/>
+        </w:rPr>
+        <w:t xml:space="preserve">Así también, según el </w:t>
+      </w:r>
+      <w:proofErr w:type="gramStart"/>
+      <w:r>
+        <w:rPr>
+          <w:rFonts w:ascii="Arial" w:hAnsi="Arial" w:cs="Arial"/>
+          <w:sz w:val="24"/>
+          <w:szCs w:val="24"/>
+          <w:lang w:val="es-ES"/>
+        </w:rPr>
+        <w:t>artículo  “</w:t>
+      </w:r>
+      <w:proofErr w:type="spellStart"/>
+      <w:proofErr w:type="gramEnd"/>
+      <w:r>
+        <w:rPr>
+          <w:rFonts w:ascii="Arial" w:hAnsi="Arial" w:cs="Arial"/>
+          <w:sz w:val="24"/>
+          <w:szCs w:val="24"/>
+        </w:rPr>
+        <w:t>Applying</w:t>
+      </w:r>
+      <w:proofErr w:type="spellEnd"/>
+      <w:r>
+        <w:rPr>
+          <w:rFonts w:ascii="Arial" w:hAnsi="Arial" w:cs="Arial"/>
+          <w:sz w:val="24"/>
+          <w:szCs w:val="24"/>
+        </w:rPr>
+        <w:t xml:space="preserve"> </w:t>
+      </w:r>
+      <w:proofErr w:type="spellStart"/>
+      <w:r>
+        <w:rPr>
+          <w:rFonts w:ascii="Arial" w:hAnsi="Arial" w:cs="Arial"/>
+          <w:sz w:val="24"/>
+          <w:szCs w:val="24"/>
+        </w:rPr>
+        <w:t>Design</w:t>
+      </w:r>
+      <w:proofErr w:type="spellEnd"/>
+      <w:r>
+        <w:rPr>
+          <w:rFonts w:ascii="Arial" w:hAnsi="Arial" w:cs="Arial"/>
+          <w:sz w:val="24"/>
+          <w:szCs w:val="24"/>
+        </w:rPr>
+        <w:t xml:space="preserve"> </w:t>
+      </w:r>
+      <w:proofErr w:type="spellStart"/>
+      <w:r>
+        <w:rPr>
+          <w:rFonts w:ascii="Arial" w:hAnsi="Arial" w:cs="Arial"/>
+          <w:sz w:val="24"/>
+          <w:szCs w:val="24"/>
+        </w:rPr>
+        <w:t>Thinking</w:t>
+      </w:r>
+      <w:proofErr w:type="spellEnd"/>
+      <w:r>
+        <w:rPr>
+          <w:rFonts w:ascii="Arial" w:hAnsi="Arial" w:cs="Arial"/>
+          <w:sz w:val="24"/>
+          <w:szCs w:val="24"/>
+        </w:rPr>
+        <w:t xml:space="preserve"> </w:t>
+      </w:r>
+      <w:proofErr w:type="spellStart"/>
+      <w:r>
+        <w:rPr>
+          <w:rFonts w:ascii="Arial" w:hAnsi="Arial" w:cs="Arial"/>
+          <w:sz w:val="24"/>
+          <w:szCs w:val="24"/>
+        </w:rPr>
+        <w:t>to</w:t>
+      </w:r>
+      <w:proofErr w:type="spellEnd"/>
+      <w:r>
+        <w:rPr>
+          <w:rFonts w:ascii="Arial" w:hAnsi="Arial" w:cs="Arial"/>
+          <w:sz w:val="24"/>
+          <w:szCs w:val="24"/>
+        </w:rPr>
+        <w:t xml:space="preserve"> Artificial </w:t>
+      </w:r>
+      <w:proofErr w:type="spellStart"/>
+      <w:r>
+        <w:rPr>
+          <w:rFonts w:ascii="Arial" w:hAnsi="Arial" w:cs="Arial"/>
+          <w:sz w:val="24"/>
+          <w:szCs w:val="24"/>
+        </w:rPr>
+        <w:t>Intelligence</w:t>
+      </w:r>
+      <w:proofErr w:type="spellEnd"/>
+      <w:r>
+        <w:rPr>
+          <w:rFonts w:ascii="Arial" w:hAnsi="Arial" w:cs="Arial"/>
+          <w:sz w:val="24"/>
+          <w:szCs w:val="24"/>
+        </w:rPr>
+        <w:t xml:space="preserve">. </w:t>
+      </w:r>
+      <w:proofErr w:type="spellStart"/>
+      <w:r>
+        <w:rPr>
+          <w:rFonts w:ascii="Arial" w:hAnsi="Arial" w:cs="Arial"/>
+          <w:sz w:val="24"/>
+          <w:szCs w:val="24"/>
+        </w:rPr>
+        <w:t>Why</w:t>
+      </w:r>
+      <w:proofErr w:type="spellEnd"/>
+      <w:r>
+        <w:rPr>
+          <w:rFonts w:ascii="Arial" w:hAnsi="Arial" w:cs="Arial"/>
+          <w:sz w:val="24"/>
+          <w:szCs w:val="24"/>
+        </w:rPr>
+        <w:t xml:space="preserve"> </w:t>
+      </w:r>
+      <w:proofErr w:type="spellStart"/>
+      <w:r>
+        <w:rPr>
+          <w:rFonts w:ascii="Arial" w:hAnsi="Arial" w:cs="Arial"/>
+          <w:sz w:val="24"/>
+          <w:szCs w:val="24"/>
+        </w:rPr>
+        <w:t>Should</w:t>
+      </w:r>
+      <w:proofErr w:type="spellEnd"/>
+      <w:r>
+        <w:rPr>
+          <w:rFonts w:ascii="Arial" w:hAnsi="Arial" w:cs="Arial"/>
+          <w:sz w:val="24"/>
+          <w:szCs w:val="24"/>
+        </w:rPr>
+        <w:t xml:space="preserve"> </w:t>
+      </w:r>
+      <w:proofErr w:type="spellStart"/>
+      <w:r>
+        <w:rPr>
+          <w:rFonts w:ascii="Arial" w:hAnsi="Arial" w:cs="Arial"/>
+          <w:sz w:val="24"/>
+          <w:szCs w:val="24"/>
+        </w:rPr>
+        <w:t>You</w:t>
+      </w:r>
+      <w:proofErr w:type="spellEnd"/>
+      <w:r>
+        <w:rPr>
+          <w:rFonts w:ascii="Arial" w:hAnsi="Arial" w:cs="Arial"/>
+          <w:sz w:val="24"/>
+          <w:szCs w:val="24"/>
+        </w:rPr>
+        <w:t xml:space="preserve"> Use </w:t>
+      </w:r>
+      <w:proofErr w:type="spellStart"/>
+      <w:r>
+        <w:rPr>
+          <w:rFonts w:ascii="Arial" w:hAnsi="Arial" w:cs="Arial"/>
+          <w:sz w:val="24"/>
+          <w:szCs w:val="24"/>
+        </w:rPr>
+        <w:t>It</w:t>
+      </w:r>
+      <w:proofErr w:type="spellEnd"/>
+      <w:r>
+        <w:rPr>
+          <w:rFonts w:ascii="Arial" w:hAnsi="Arial" w:cs="Arial"/>
+          <w:sz w:val="24"/>
+          <w:szCs w:val="24"/>
+        </w:rPr>
+        <w:t xml:space="preserve"> in </w:t>
+      </w:r>
+      <w:proofErr w:type="spellStart"/>
+      <w:r>
+        <w:rPr>
+          <w:rFonts w:ascii="Arial" w:hAnsi="Arial" w:cs="Arial"/>
+          <w:sz w:val="24"/>
+          <w:szCs w:val="24"/>
+        </w:rPr>
+        <w:t>Your</w:t>
+      </w:r>
+      <w:proofErr w:type="spellEnd"/>
+      <w:r>
+        <w:rPr>
+          <w:rFonts w:ascii="Arial" w:hAnsi="Arial" w:cs="Arial"/>
+          <w:sz w:val="24"/>
+          <w:szCs w:val="24"/>
+        </w:rPr>
+        <w:t xml:space="preserve"> AI-</w:t>
+      </w:r>
+      <w:proofErr w:type="spellStart"/>
+      <w:r>
+        <w:rPr>
+          <w:rFonts w:ascii="Arial" w:hAnsi="Arial" w:cs="Arial"/>
+          <w:sz w:val="24"/>
+          <w:szCs w:val="24"/>
+        </w:rPr>
+        <w:t>Based</w:t>
+      </w:r>
+      <w:proofErr w:type="spellEnd"/>
+      <w:r>
+        <w:rPr>
+          <w:rFonts w:ascii="Arial" w:hAnsi="Arial" w:cs="Arial"/>
+          <w:sz w:val="24"/>
+          <w:szCs w:val="24"/>
+        </w:rPr>
+        <w:t xml:space="preserve"> </w:t>
+      </w:r>
+      <w:proofErr w:type="spellStart"/>
+      <w:r>
+        <w:rPr>
+          <w:rFonts w:ascii="Arial" w:hAnsi="Arial" w:cs="Arial"/>
+          <w:sz w:val="24"/>
+          <w:szCs w:val="24"/>
+        </w:rPr>
+        <w:t>Projects</w:t>
+      </w:r>
+      <w:proofErr w:type="spellEnd"/>
+      <w:r>
+        <w:rPr>
+          <w:rFonts w:ascii="Arial" w:hAnsi="Arial" w:cs="Arial"/>
+          <w:sz w:val="24"/>
+          <w:szCs w:val="24"/>
+        </w:rPr>
+        <w:t>?</w:t>
+      </w:r>
+      <w:r>
+        <w:rPr>
+          <w:rFonts w:ascii="Arial" w:hAnsi="Arial" w:cs="Arial"/>
+          <w:sz w:val="24"/>
+          <w:szCs w:val="24"/>
+        </w:rPr>
+        <w:t>”</w:t>
+      </w:r>
+      <w:r>
+        <w:rPr>
+          <w:rFonts w:ascii="Arial" w:hAnsi="Arial" w:cs="Arial"/>
+          <w:sz w:val="24"/>
+          <w:szCs w:val="24"/>
+        </w:rPr>
+        <w:t xml:space="preserve"> </w:t>
+      </w:r>
+      <w:r>
+        <w:rPr>
+          <w:rFonts w:ascii="Arial" w:hAnsi="Arial" w:cs="Arial"/>
+          <w:sz w:val="24"/>
+          <w:szCs w:val="24"/>
+          <w:lang w:val="es-ES"/>
+        </w:rPr>
+        <w:t xml:space="preserve">existen una serie de pasos para entender mejor el problema entre los cuales esta: Empatizar, Definir, Idear, Prototipar y Testear. Para esto, presentamos la siguiente figura donde detallamos el proceso </w:t>
+      </w:r>
+      <w:r>
+        <w:rPr>
+          <w:rFonts w:ascii="Arial" w:hAnsi="Arial" w:cs="Arial"/>
+          <w:sz w:val="24"/>
+          <w:szCs w:val="24"/>
+          <w:lang w:val="es-ES"/>
+        </w:rPr>
+        <w:t>realizado</w:t>
+      </w:r>
+      <w:r>
+        <w:rPr>
+          <w:rFonts w:ascii="Arial" w:hAnsi="Arial" w:cs="Arial"/>
+          <w:sz w:val="24"/>
+          <w:szCs w:val="24"/>
+          <w:lang w:val="es-ES"/>
+        </w:rPr>
+        <w:t xml:space="preserve">: </w:t>
+      </w:r>
+    </w:p>
+    <w:p>
+      <w:pPr>
+        <w:jc w:val="center"/>
+        <w:rPr>
+          <w:rFonts w:ascii="Arial" w:hAnsi="Arial" w:cs="Arial"/>
+          <w:i/>
+          <w:sz w:val="24"/>
+          <w:szCs w:val="24"/>
+        </w:rPr>
+      </w:pPr>
+      <w:r>
+        <w:rPr>
+          <w:rFonts w:ascii="Arial" w:hAnsi="Arial" w:cs="Arial"/>
+          <w:noProof/>
+          <w:sz w:val="24"/>
+          <w:szCs w:val="24"/>
+        </w:rPr>
+        <w:drawing>
+          <wp:inline distT="0" distB="0" distL="0" distR="0" wp14:anchorId="69886EA9" wp14:editId="6D002B53">
+            <wp:extent cx="4434863" cy="2495549"/>
+            <wp:effectExtent l="0" t="0" r="3810" b="635"/>
+            <wp:docPr id="639626716" name="Picture 639626716"/>
+            <wp:cNvGraphicFramePr>
+              <a:graphicFrameLocks xmlns:a="http://schemas.openxmlformats.org/drawingml/2006/main" noChangeAspect="1"/>
+            </wp:cNvGraphicFramePr>
+            <a:graphic xmlns:a="http://schemas.openxmlformats.org/drawingml/2006/main">
+              <a:graphicData uri="http://schemas.openxmlformats.org/drawingml/2006/picture">
+                <pic:pic xmlns:pic="http://schemas.openxmlformats.org/drawingml/2006/picture">
+                  <pic:nvPicPr>
+                    <pic:cNvPr id="0" name="Picture 639626716"/>
                     <pic:cNvPicPr/>
                   </pic:nvPicPr>
                   <pic:blipFill>
-                    <a:blip r:embed="rId8"/>
+                    <a:blip r:embed="rId10" cstate="print">
+                      <a:extLst>
+                        <a:ext uri="{28A0092B-C50C-407E-A947-70E740481C1C}">
+                          <a14:useLocalDpi xmlns:a14="http://schemas.microsoft.com/office/drawing/2010/main" val="0"/>
+                        </a:ext>
+                      </a:extLst>
+                    </a:blip>
                     <a:stretch>
                       <a:fillRect/>
                     </a:stretch>
@@ -177,7 +1058,7 @@
                   <pic:spPr>
                     <a:xfrm>
                       <a:off x="0" y="0"/>
-                      <a:ext cx="5612130" cy="3027680"/>
+                      <a:ext cx="4441202" cy="2499116"/>
                     </a:xfrm>
                     <a:prstGeom prst="rect">
                       <a:avLst/>
@@ -192,470 +1073,91 @@
     </w:p>
     <w:p>
       <w:pPr>
-        <w:rPr>
-          <w:lang w:val="es-ES"/>
-        </w:rPr>
-      </w:pPr>
-      <w:r>
-        <w:rPr>
-          <w:lang w:val="es-ES"/>
-        </w:rPr>
-        <w:t xml:space="preserve">Según este mismo </w:t>
-      </w:r>
-      <w:r>
-        <w:rPr>
-          <w:lang w:val="es-ES"/>
-        </w:rPr>
-        <w:t>artículo</w:t>
-      </w:r>
-      <w:r>
-        <w:rPr>
-          <w:lang w:val="es-ES"/>
-        </w:rPr>
-        <w:t>, podemos seguir unas recomendaciones así:</w:t>
-      </w:r>
-    </w:p>
-    <w:p>
-      <w:pPr>
-        <w:pStyle w:val="Prrafodelista"/>
-        <w:numPr>
-          <w:ilvl w:val="0"/>
-          <w:numId w:val="1"/>
-        </w:numPr>
-        <w:rPr>
-          <w:lang w:val="es-ES"/>
-        </w:rPr>
-      </w:pPr>
-      <w:r>
-        <w:rPr>
-          <w:lang w:val="es-ES"/>
-        </w:rPr>
-        <w:t>Encontrar los hechos: Encontrar información basada en el problema del usuario</w:t>
-      </w:r>
-    </w:p>
-    <w:p>
-      <w:pPr>
-        <w:pStyle w:val="Prrafodelista"/>
-        <w:numPr>
-          <w:ilvl w:val="0"/>
-          <w:numId w:val="1"/>
-        </w:numPr>
-        <w:rPr>
-          <w:lang w:val="es-ES"/>
-        </w:rPr>
-      </w:pPr>
-      <w:r>
-        <w:rPr>
-          <w:lang w:val="es-ES"/>
-        </w:rPr>
-        <w:t xml:space="preserve">Encontrar los datos: </w:t>
-      </w:r>
-      <w:r>
-        <w:rPr>
-          <w:lang w:val="es-ES"/>
-        </w:rPr>
-        <w:t>Organizar y analizar la información</w:t>
-      </w:r>
-    </w:p>
-    <w:p>
-      <w:pPr>
-        <w:pStyle w:val="Prrafodelista"/>
-        <w:numPr>
-          <w:ilvl w:val="0"/>
-          <w:numId w:val="1"/>
-        </w:numPr>
-        <w:rPr>
-          <w:lang w:val="es-ES"/>
-        </w:rPr>
-      </w:pPr>
-      <w:r>
-        <w:rPr>
-          <w:lang w:val="es-ES"/>
-        </w:rPr>
-        <w:t xml:space="preserve">Encontrar el problema: </w:t>
-      </w:r>
-      <w:r>
-        <w:rPr>
-          <w:lang w:val="es-ES"/>
-        </w:rPr>
-        <w:t>Descubrir la causa del problema y volverla una definición</w:t>
-      </w:r>
-    </w:p>
-    <w:p>
-      <w:pPr>
-        <w:pStyle w:val="Prrafodelista"/>
-        <w:numPr>
-          <w:ilvl w:val="0"/>
-          <w:numId w:val="1"/>
-        </w:numPr>
-        <w:rPr>
-          <w:lang w:val="es-ES"/>
-        </w:rPr>
-      </w:pPr>
-      <w:r>
-        <w:rPr>
-          <w:lang w:val="es-ES"/>
-        </w:rPr>
-        <w:t>Encontrar las ideas: Generar soluciones que puedan resolver el problema</w:t>
-      </w:r>
-    </w:p>
-    <w:p>
-      <w:pPr>
-        <w:pStyle w:val="Prrafodelista"/>
-        <w:numPr>
-          <w:ilvl w:val="0"/>
-          <w:numId w:val="1"/>
-        </w:numPr>
-        <w:rPr>
-          <w:lang w:val="es-ES"/>
-        </w:rPr>
-      </w:pPr>
-      <w:r>
-        <w:rPr>
-          <w:lang w:val="es-ES"/>
-        </w:rPr>
-        <w:t>Encontrar las soluciones: Desarrollar las posibles soluciones más prometedoras</w:t>
-      </w:r>
-    </w:p>
-    <w:p>
-      <w:pPr>
-        <w:pStyle w:val="Prrafodelista"/>
-        <w:numPr>
-          <w:ilvl w:val="0"/>
-          <w:numId w:val="1"/>
-        </w:numPr>
-        <w:rPr>
-          <w:lang w:val="es-ES"/>
-        </w:rPr>
-      </w:pPr>
-      <w:r>
-        <w:rPr>
-          <w:lang w:val="es-ES"/>
-        </w:rPr>
-        <w:t xml:space="preserve">Encontrar las aceptaciones (lo aceptado): </w:t>
-      </w:r>
-      <w:r>
-        <w:rPr>
-          <w:lang w:val="es-ES"/>
-        </w:rPr>
-        <w:t>Probar las soluciones en el mercado y encontrar la que tenga más aceptación.</w:t>
-      </w:r>
-    </w:p>
-    <w:p>
-      <w:pPr>
-        <w:rPr>
-          <w:lang w:val="es-ES"/>
-        </w:rPr>
-      </w:pPr>
-      <w:r>
-        <w:rPr>
-          <w:lang w:val="es-ES"/>
-        </w:rPr>
-        <w:t xml:space="preserve">Para </w:t>
-      </w:r>
-      <w:proofErr w:type="spellStart"/>
-      <w:r>
-        <w:rPr>
-          <w:lang w:val="es-ES"/>
+        <w:jc w:val="center"/>
+        <w:rPr>
+          <w:rFonts w:ascii="Arial" w:hAnsi="Arial" w:cs="Arial"/>
+          <w:i/>
+          <w:sz w:val="24"/>
+          <w:szCs w:val="24"/>
+        </w:rPr>
+      </w:pPr>
+      <w:r>
+        <w:rPr>
+          <w:rFonts w:ascii="Arial" w:hAnsi="Arial" w:cs="Arial"/>
+          <w:i/>
+          <w:sz w:val="24"/>
+          <w:szCs w:val="24"/>
+        </w:rPr>
+        <w:t xml:space="preserve">Figura </w:t>
+      </w:r>
+      <w:r>
+        <w:rPr>
+          <w:rFonts w:ascii="Arial" w:hAnsi="Arial" w:cs="Arial"/>
+          <w:i/>
+          <w:iCs/>
+          <w:sz w:val="24"/>
+          <w:szCs w:val="24"/>
+        </w:rPr>
+        <w:t>2</w:t>
+      </w:r>
+      <w:r>
+        <w:rPr>
+          <w:rFonts w:ascii="Arial" w:hAnsi="Arial" w:cs="Arial"/>
+          <w:i/>
+          <w:sz w:val="24"/>
+          <w:szCs w:val="24"/>
+        </w:rPr>
+        <w:t xml:space="preserve">. </w:t>
+      </w:r>
+      <w:proofErr w:type="spellStart"/>
+      <w:r>
+        <w:rPr>
+          <w:rFonts w:ascii="Arial" w:hAnsi="Arial" w:cs="Arial"/>
+          <w:i/>
+          <w:sz w:val="24"/>
+          <w:szCs w:val="24"/>
         </w:rPr>
         <w:t>Design</w:t>
       </w:r>
       <w:proofErr w:type="spellEnd"/>
       <w:r>
         <w:rPr>
-          <w:lang w:val="es-ES"/>
+          <w:rFonts w:ascii="Arial" w:hAnsi="Arial" w:cs="Arial"/>
+          <w:i/>
+          <w:sz w:val="24"/>
+          <w:szCs w:val="24"/>
         </w:rPr>
         <w:t xml:space="preserve"> </w:t>
       </w:r>
       <w:proofErr w:type="spellStart"/>
       <w:r>
         <w:rPr>
-          <w:lang w:val="es-ES"/>
-        </w:rPr>
-        <w:t>thinking</w:t>
-      </w:r>
-      <w:proofErr w:type="spellEnd"/>
-      <w:r>
-        <w:rPr>
-          <w:lang w:val="es-ES"/>
-        </w:rPr>
-        <w:t xml:space="preserve"> tenemos los siguientes pasos:</w:t>
-      </w:r>
-    </w:p>
-    <w:p>
-      <w:pPr>
-        <w:numPr>
-          <w:ilvl w:val="0"/>
-          <w:numId w:val="2"/>
-        </w:numPr>
-        <w:shd w:val="clear" w:color="auto" w:fill="FFFFFF"/>
-        <w:spacing w:after="0" w:line="330" w:lineRule="atLeast"/>
-        <w:ind w:left="1020"/>
-        <w:rPr>
-          <w:lang w:val="es-ES"/>
-        </w:rPr>
-      </w:pPr>
-      <w:r>
-        <w:rPr>
-          <w:lang w:val="es-ES"/>
-        </w:rPr>
-        <w:t xml:space="preserve">Empatizar: observar y conocer al público al que va dirigido el diseño, indagando sobre </w:t>
-      </w:r>
-      <w:r>
-        <w:rPr>
-          <w:lang w:val="es-ES"/>
-        </w:rPr>
-        <w:t>los asuntos cotidianos del problema que se va a tratar</w:t>
-      </w:r>
-      <w:r>
-        <w:rPr>
-          <w:lang w:val="es-ES"/>
-        </w:rPr>
-        <w:t>. Empatizar con los que usaran finalmente el código diseñado y darle usabilidad.</w:t>
-      </w:r>
-    </w:p>
-    <w:p>
-      <w:pPr>
-        <w:numPr>
-          <w:ilvl w:val="0"/>
-          <w:numId w:val="2"/>
-        </w:numPr>
-        <w:shd w:val="clear" w:color="auto" w:fill="FFFFFF"/>
-        <w:spacing w:after="0" w:line="330" w:lineRule="atLeast"/>
-        <w:ind w:left="1020"/>
-        <w:rPr>
-          <w:lang w:val="es-ES"/>
-        </w:rPr>
-      </w:pPr>
-      <w:r>
-        <w:rPr>
-          <w:lang w:val="es-ES"/>
-        </w:rPr>
-        <w:lastRenderedPageBreak/>
-        <w:t>Definir: analizar la información recabada y encontrar una o varias oportunidades de mejora o problemas específicos que resolver.</w:t>
-      </w:r>
-      <w:r>
-        <w:rPr>
-          <w:lang w:val="es-ES"/>
-        </w:rPr>
-        <w:t xml:space="preserve"> Definir el grupo objetivo</w:t>
-      </w:r>
-      <w:r>
-        <w:rPr>
-          <w:lang w:val="es-ES"/>
-        </w:rPr>
-        <w:t xml:space="preserve"> y el </w:t>
-      </w:r>
-      <w:proofErr w:type="spellStart"/>
-      <w:r>
-        <w:rPr>
-          <w:lang w:val="es-ES"/>
-        </w:rPr>
-        <w:t>desafio</w:t>
-      </w:r>
-      <w:proofErr w:type="spellEnd"/>
-      <w:r>
-        <w:rPr>
-          <w:lang w:val="es-ES"/>
-        </w:rPr>
-        <w:t xml:space="preserve"> objetivo. Ver el panorama completo.</w:t>
-      </w:r>
-    </w:p>
-    <w:p>
-      <w:pPr>
-        <w:numPr>
-          <w:ilvl w:val="0"/>
-          <w:numId w:val="2"/>
-        </w:numPr>
-        <w:shd w:val="clear" w:color="auto" w:fill="FFFFFF"/>
-        <w:spacing w:after="0" w:line="330" w:lineRule="atLeast"/>
-        <w:ind w:left="1020"/>
-        <w:rPr>
-          <w:lang w:val="es-ES"/>
-        </w:rPr>
-      </w:pPr>
-      <w:r>
-        <w:rPr>
-          <w:lang w:val="es-ES"/>
-        </w:rPr>
-        <w:t xml:space="preserve">Idear: generar soluciones creativas </w:t>
-      </w:r>
-      <w:r>
-        <w:rPr>
-          <w:lang w:val="es-ES"/>
-        </w:rPr>
-        <w:t xml:space="preserve">para el grupo objetivo </w:t>
-      </w:r>
-      <w:r>
-        <w:rPr>
-          <w:lang w:val="es-ES"/>
-        </w:rPr>
-        <w:t xml:space="preserve">y posibles para los problemas o necesidades definidas, usando técnicas como el </w:t>
-      </w:r>
-      <w:proofErr w:type="spellStart"/>
-      <w:r>
-        <w:rPr>
-          <w:lang w:val="es-ES"/>
-        </w:rPr>
-        <w:t>brainstorming</w:t>
-      </w:r>
-      <w:proofErr w:type="spellEnd"/>
-      <w:r>
-        <w:rPr>
-          <w:lang w:val="es-ES"/>
-        </w:rPr>
-        <w:t xml:space="preserve"> o el mapa mental.</w:t>
-      </w:r>
-      <w:r>
-        <w:rPr>
-          <w:lang w:val="es-ES"/>
-        </w:rPr>
-        <w:t xml:space="preserve"> También se pueden definir qué algoritmos, </w:t>
-      </w:r>
-      <w:proofErr w:type="gramStart"/>
-      <w:r>
-        <w:rPr>
-          <w:lang w:val="es-ES"/>
-        </w:rPr>
-        <w:t>herramientas  y</w:t>
-      </w:r>
-      <w:proofErr w:type="gramEnd"/>
-      <w:r>
-        <w:rPr>
-          <w:lang w:val="es-ES"/>
-        </w:rPr>
-        <w:t xml:space="preserve"> técnicas de IA utilizar.</w:t>
-      </w:r>
-    </w:p>
-    <w:p>
-      <w:pPr>
-        <w:numPr>
-          <w:ilvl w:val="0"/>
-          <w:numId w:val="2"/>
-        </w:numPr>
-        <w:shd w:val="clear" w:color="auto" w:fill="FFFFFF"/>
-        <w:spacing w:after="0" w:line="330" w:lineRule="atLeast"/>
-        <w:ind w:left="1020"/>
-        <w:rPr>
-          <w:lang w:val="es-ES"/>
-        </w:rPr>
-      </w:pPr>
-      <w:r>
-        <w:rPr>
-          <w:lang w:val="es-ES"/>
-        </w:rPr>
-        <w:t>Prototipar: crear modelos o representaciones de las soluciones ideadas, que puedan ser probados y mejorados.</w:t>
-      </w:r>
-      <w:r>
-        <w:rPr>
-          <w:lang w:val="es-ES"/>
-        </w:rPr>
-        <w:t xml:space="preserve"> Transformar las ideas e</w:t>
-      </w:r>
-      <w:r>
-        <w:rPr>
-          <w:lang w:val="es-ES"/>
-        </w:rPr>
-        <w:t>n prototipos. El objetivo es tener la capacidad de aprender</w:t>
-      </w:r>
-    </w:p>
-    <w:p>
-      <w:pPr>
-        <w:numPr>
-          <w:ilvl w:val="0"/>
-          <w:numId w:val="2"/>
-        </w:numPr>
-        <w:shd w:val="clear" w:color="auto" w:fill="FFFFFF"/>
-        <w:spacing w:after="0" w:line="330" w:lineRule="atLeast"/>
-        <w:ind w:left="1020"/>
-        <w:rPr>
-          <w:lang w:val="es-ES"/>
-        </w:rPr>
-      </w:pPr>
-      <w:r>
-        <w:rPr>
-          <w:lang w:val="es-ES"/>
-        </w:rPr>
-        <w:t xml:space="preserve">Testear o evaluar: poner a prueba los prototipos con los usuarios o clientes, recoger sus opiniones y </w:t>
-      </w:r>
-      <w:proofErr w:type="spellStart"/>
-      <w:r>
-        <w:rPr>
-          <w:lang w:val="es-ES"/>
-        </w:rPr>
-        <w:t>feedback</w:t>
-      </w:r>
-      <w:proofErr w:type="spellEnd"/>
-      <w:r>
-        <w:rPr>
-          <w:lang w:val="es-ES"/>
-        </w:rPr>
-        <w:t>, y hacer los ajustes necesarios para perfeccionar el diseño.</w:t>
-      </w:r>
-      <w:r>
-        <w:rPr>
-          <w:lang w:val="es-ES"/>
-        </w:rPr>
-        <w:t xml:space="preserve"> En esta etapa se identifican y eliminan los problemas.</w:t>
-      </w:r>
-    </w:p>
-    <w:p>
-      <w:pPr>
-        <w:rPr>
-          <w:lang w:val="es-ES"/>
-        </w:rPr>
-      </w:pPr>
-    </w:p>
-    <w:p>
-      <w:pPr>
-        <w:rPr>
-          <w:lang w:val="es-ES"/>
-        </w:rPr>
-      </w:pPr>
-      <w:r>
-        <w:rPr>
-          <w:lang w:val="es-ES"/>
-        </w:rPr>
-        <w:drawing>
-          <wp:inline distT="0" distB="0" distL="0" distR="0" wp14:anchorId="2A7293B7" wp14:editId="204FE474">
-            <wp:extent cx="5612130" cy="2957830"/>
-            <wp:effectExtent l="0" t="0" r="7620" b="0"/>
-            <wp:docPr id="2017018660" name="Imagen 1"/>
-            <wp:cNvGraphicFramePr>
-              <a:graphicFrameLocks xmlns:a="http://schemas.openxmlformats.org/drawingml/2006/main" noChangeAspect="1"/>
-            </wp:cNvGraphicFramePr>
-            <a:graphic xmlns:a="http://schemas.openxmlformats.org/drawingml/2006/main">
-              <a:graphicData uri="http://schemas.openxmlformats.org/drawingml/2006/picture">
-                <pic:pic xmlns:pic="http://schemas.openxmlformats.org/drawingml/2006/picture">
-                  <pic:nvPicPr>
-                    <pic:cNvPr id="2017018660" name=""/>
-                    <pic:cNvPicPr/>
-                  </pic:nvPicPr>
-                  <pic:blipFill>
-                    <a:blip r:embed="rId9"/>
-                    <a:stretch>
-                      <a:fillRect/>
-                    </a:stretch>
-                  </pic:blipFill>
-                  <pic:spPr>
-                    <a:xfrm>
-                      <a:off x="0" y="0"/>
-                      <a:ext cx="5612130" cy="2957830"/>
-                    </a:xfrm>
-                    <a:prstGeom prst="rect">
-                      <a:avLst/>
-                    </a:prstGeom>
-                  </pic:spPr>
-                </pic:pic>
-              </a:graphicData>
-            </a:graphic>
-          </wp:inline>
-        </w:drawing>
-      </w:r>
-    </w:p>
-    <w:p>
-      <w:pPr>
-        <w:rPr>
+          <w:rFonts w:ascii="Arial" w:hAnsi="Arial" w:cs="Arial"/>
+          <w:i/>
+          <w:iCs/>
+          <w:sz w:val="24"/>
+          <w:szCs w:val="24"/>
+        </w:rPr>
+        <w:t>Thinking</w:t>
+      </w:r>
+      <w:proofErr w:type="spellEnd"/>
+      <w:r>
+        <w:rPr>
+          <w:rFonts w:ascii="Arial" w:hAnsi="Arial" w:cs="Arial"/>
+          <w:i/>
+          <w:iCs/>
+          <w:sz w:val="24"/>
+          <w:szCs w:val="24"/>
+        </w:rPr>
+        <w:t xml:space="preserve"> - Elaboración propia</w:t>
+      </w:r>
+    </w:p>
+    <w:p>
+      <w:pPr>
+        <w:rPr>
+          <w:rFonts w:ascii="Arial" w:hAnsi="Arial" w:cs="Arial"/>
+          <w:sz w:val="24"/>
+          <w:szCs w:val="24"/>
           <w:lang w:val="es-ES"/>
         </w:rPr>
       </w:pPr>
@@ -668,15 +1170,219 @@
           <w:numId w:val="3"/>
         </w:numPr>
         <w:rPr>
-          <w:lang w:val="es-ES"/>
-        </w:rPr>
-      </w:pPr>
-      <w:r>
-        <w:rPr>
+          <w:rFonts w:ascii="Arial" w:hAnsi="Arial" w:cs="Arial"/>
+          <w:sz w:val="24"/>
+          <w:szCs w:val="24"/>
+          <w:lang w:val="es-ES"/>
+        </w:rPr>
+      </w:pPr>
+      <w:r>
+        <w:rPr>
+          <w:rFonts w:ascii="Arial" w:hAnsi="Arial" w:cs="Arial"/>
+          <w:sz w:val="24"/>
+          <w:szCs w:val="24"/>
           <w:lang w:val="es-ES"/>
         </w:rPr>
         <w:t>PREPROCESAMIENTO, LIMPIEZA Y TRANSFORMACIÓN</w:t>
       </w:r>
+    </w:p>
+    <w:p>
+      <w:pPr>
+        <w:ind w:left="360"/>
+        <w:rPr>
+          <w:rFonts w:ascii="Arial" w:hAnsi="Arial" w:cs="Arial"/>
+          <w:sz w:val="24"/>
+          <w:szCs w:val="24"/>
+          <w:lang w:val="es-ES"/>
+        </w:rPr>
+      </w:pPr>
+      <w:r>
+        <w:rPr>
+          <w:rFonts w:ascii="Arial" w:hAnsi="Arial" w:cs="Arial"/>
+          <w:sz w:val="24"/>
+          <w:szCs w:val="24"/>
+          <w:lang w:val="es-ES"/>
+        </w:rPr>
+        <w:t>Las bases de datos son las siguientes:</w:t>
+      </w:r>
+    </w:p>
+    <w:p>
+      <w:pPr>
+        <w:jc w:val="both"/>
+      </w:pPr>
+      <w:r>
+        <w:t>Las bases de datos entregadas son las siguiente:</w:t>
+      </w:r>
+    </w:p>
+    <w:p>
+      <w:pPr>
+        <w:jc w:val="both"/>
+      </w:pPr>
+    </w:p>
+    <w:p>
+      <w:pPr>
+        <w:jc w:val="both"/>
+      </w:pPr>
+      <w:r>
+        <w:rPr>
+          <w:b/>
+          <w:bCs/>
+        </w:rPr>
+        <w:t xml:space="preserve">data.dictionay.xlsx:  </w:t>
+      </w:r>
+      <w:r>
+        <w:t>Descripción de los campos encontrados en las bases de datos.</w:t>
+      </w:r>
+    </w:p>
+    <w:p>
+      <w:pPr>
+        <w:jc w:val="both"/>
+      </w:pPr>
+      <w:r>
+        <w:rPr>
+          <w:b/>
+          <w:bCs/>
+        </w:rPr>
+        <w:t>employee_survey_data.csv</w:t>
+      </w:r>
+      <w:r>
+        <w:t>:  Encuesta realizada</w:t>
+      </w:r>
+      <w:r>
+        <w:t xml:space="preserve"> a los empleados sobre satisfacción laboral a final de cada año, se tienen el histórico de dos encuestas, la realizada el </w:t>
+      </w:r>
+      <w:r>
+        <w:rPr>
+          <w:b/>
+          <w:bCs/>
+        </w:rPr>
+        <w:t>31-12-2015</w:t>
+      </w:r>
+      <w:r>
+        <w:t xml:space="preserve"> y la que se realizó el </w:t>
+      </w:r>
+      <w:r>
+        <w:rPr>
+          <w:b/>
+          <w:bCs/>
+        </w:rPr>
+        <w:t>31-12-2016.</w:t>
+      </w:r>
+    </w:p>
+    <w:p>
+      <w:pPr>
+        <w:jc w:val="both"/>
+        <w:rPr>
+          <w:b/>
+          <w:bCs/>
+        </w:rPr>
+      </w:pPr>
+      <w:r>
+        <w:rPr>
+          <w:b/>
+          <w:bCs/>
+        </w:rPr>
+        <w:t>general_data.csv:</w:t>
+      </w:r>
+      <w:r>
+        <w:t xml:space="preserve"> Información general de los empleados, dado que la información puede cambiar con el tiempo se extrajo la información con el último corte </w:t>
+      </w:r>
+      <w:r>
+        <w:rPr>
+          <w:b/>
+          <w:bCs/>
+        </w:rPr>
+        <w:t>31-12-2016</w:t>
+      </w:r>
+      <w:r>
+        <w:rPr>
+          <w:b/>
+          <w:bCs/>
+        </w:rPr>
+        <w:t xml:space="preserve"> </w:t>
+      </w:r>
+      <w:r>
+        <w:t xml:space="preserve">y un histórico con la información con corte </w:t>
+      </w:r>
+      <w:r>
+        <w:rPr>
+          <w:b/>
+          <w:bCs/>
+        </w:rPr>
+        <w:t>31-12-2015</w:t>
+      </w:r>
+    </w:p>
+    <w:p>
+      <w:pPr>
+        <w:jc w:val="both"/>
+      </w:pPr>
+      <w:r>
+        <w:rPr>
+          <w:b/>
+          <w:bCs/>
+        </w:rPr>
+        <w:lastRenderedPageBreak/>
+        <w:t>manager_survey_data.csv:</w:t>
+      </w:r>
+      <w:r>
+        <w:t xml:space="preserve"> Encuesta de</w:t>
+      </w:r>
+      <w:r>
+        <w:t xml:space="preserve"> desempeño de los empleados realizada por parte de los jefes, se tienen el histórico de dos encuestas, la realizada el </w:t>
+      </w:r>
+      <w:r>
+        <w:rPr>
+          <w:b/>
+          <w:bCs/>
+        </w:rPr>
+        <w:t>31-12-2015</w:t>
+      </w:r>
+      <w:r>
+        <w:t xml:space="preserve"> y la que se realizó el </w:t>
+      </w:r>
+      <w:r>
+        <w:rPr>
+          <w:b/>
+          <w:bCs/>
+        </w:rPr>
+        <w:t>31-12-2016.</w:t>
+      </w:r>
+    </w:p>
+    <w:p>
+      <w:pPr>
+        <w:jc w:val="both"/>
+      </w:pPr>
+      <w:r>
+        <w:rPr>
+          <w:b/>
+          <w:bCs/>
+        </w:rPr>
+        <w:t>retirement_info.csv:</w:t>
+      </w:r>
+      <w:r>
+        <w:rPr>
+          <w:b/>
+          <w:bCs/>
+        </w:rPr>
+        <w:t xml:space="preserve"> </w:t>
+      </w:r>
+      <w:r>
+        <w:t>Información de retiro de los empleados que dejaron la empresa</w:t>
+      </w:r>
+      <w:r>
+        <w:t>, se tiene la información de retiro de los empleados de 2015 y 2016, sin embargo, la información de 2015 no se pudo obtener completa por problemas en el almacenamiento de la información, por lo tanto, no están todos los empleados que se retiraron ese año.</w:t>
+      </w:r>
+    </w:p>
+    <w:p>
+      <w:pPr>
+        <w:ind w:left="360"/>
+        <w:rPr>
+          <w:rFonts w:ascii="Arial" w:hAnsi="Arial" w:cs="Arial"/>
+          <w:sz w:val="24"/>
+          <w:szCs w:val="24"/>
+          <w:lang w:val="es-ES"/>
+        </w:rPr>
+      </w:pPr>
     </w:p>
     <w:p>
       <w:pPr>
@@ -686,11 +1392,17 @@
           <w:numId w:val="3"/>
         </w:numPr>
         <w:rPr>
-          <w:lang w:val="es-ES"/>
-        </w:rPr>
-      </w:pPr>
-      <w:r>
-        <w:rPr>
+          <w:rFonts w:ascii="Arial" w:hAnsi="Arial" w:cs="Arial"/>
+          <w:sz w:val="24"/>
+          <w:szCs w:val="24"/>
+          <w:lang w:val="es-ES"/>
+        </w:rPr>
+      </w:pPr>
+      <w:r>
+        <w:rPr>
+          <w:rFonts w:ascii="Arial" w:hAnsi="Arial" w:cs="Arial"/>
+          <w:sz w:val="24"/>
+          <w:szCs w:val="24"/>
           <w:lang w:val="es-ES"/>
         </w:rPr>
         <w:t>ANALISIS EXPLORATORIO</w:t>
@@ -704,18 +1416,27 @@
           <w:numId w:val="3"/>
         </w:numPr>
         <w:rPr>
+          <w:rFonts w:ascii="Arial" w:hAnsi="Arial" w:cs="Arial"/>
+          <w:sz w:val="24"/>
+          <w:szCs w:val="24"/>
           <w:lang w:val="es-ES"/>
         </w:rPr>
       </w:pPr>
       <w:proofErr w:type="gramStart"/>
       <w:r>
         <w:rPr>
+          <w:rFonts w:ascii="Arial" w:hAnsi="Arial" w:cs="Arial"/>
+          <w:sz w:val="24"/>
+          <w:szCs w:val="24"/>
           <w:lang w:val="es-ES"/>
         </w:rPr>
         <w:t>Revisar</w:t>
       </w:r>
       <w:r>
         <w:rPr>
+          <w:rFonts w:ascii="Arial" w:hAnsi="Arial" w:cs="Arial"/>
+          <w:sz w:val="24"/>
+          <w:szCs w:val="24"/>
           <w:lang w:val="es-ES"/>
         </w:rPr>
         <w:t xml:space="preserve"> la relación entre las encuestas, información general y retiros?</w:t>
@@ -723,6 +1444,9 @@
       <w:proofErr w:type="gramEnd"/>
       <w:r>
         <w:rPr>
+          <w:rFonts w:ascii="Arial" w:hAnsi="Arial" w:cs="Arial"/>
+          <w:sz w:val="24"/>
+          <w:szCs w:val="24"/>
           <w:lang w:val="es-ES"/>
         </w:rPr>
         <w:t xml:space="preserve"> </w:t>
@@ -730,6 +1454,9 @@
       <w:proofErr w:type="gramStart"/>
       <w:r>
         <w:rPr>
+          <w:rFonts w:ascii="Arial" w:hAnsi="Arial" w:cs="Arial"/>
+          <w:sz w:val="24"/>
+          <w:szCs w:val="24"/>
           <w:lang w:val="es-ES"/>
         </w:rPr>
         <w:t>Hay algo que decir?</w:t>
@@ -744,12 +1471,18 @@
           <w:numId w:val="3"/>
         </w:numPr>
         <w:rPr>
+          <w:rFonts w:ascii="Arial" w:hAnsi="Arial" w:cs="Arial"/>
+          <w:sz w:val="24"/>
+          <w:szCs w:val="24"/>
           <w:lang w:val="es-ES"/>
         </w:rPr>
       </w:pPr>
       <w:proofErr w:type="gramStart"/>
       <w:r>
         <w:rPr>
+          <w:rFonts w:ascii="Arial" w:hAnsi="Arial" w:cs="Arial"/>
+          <w:sz w:val="24"/>
+          <w:szCs w:val="24"/>
           <w:lang w:val="es-ES"/>
         </w:rPr>
         <w:t>Qué características comunes tienen los empleados que se retiran?</w:t>
@@ -764,12 +1497,18 @@
           <w:numId w:val="3"/>
         </w:numPr>
         <w:rPr>
+          <w:rFonts w:ascii="Arial" w:hAnsi="Arial" w:cs="Arial"/>
+          <w:sz w:val="24"/>
+          <w:szCs w:val="24"/>
           <w:lang w:val="es-ES"/>
         </w:rPr>
       </w:pPr>
       <w:proofErr w:type="gramStart"/>
       <w:r>
         <w:rPr>
+          <w:rFonts w:ascii="Arial" w:hAnsi="Arial" w:cs="Arial"/>
+          <w:sz w:val="24"/>
+          <w:szCs w:val="24"/>
           <w:lang w:val="es-ES"/>
         </w:rPr>
         <w:t>Hay alguna de las áreas que tenga mayor índice de retiro?</w:t>
@@ -777,6 +1516,9 @@
       <w:proofErr w:type="gramEnd"/>
       <w:r>
         <w:rPr>
+          <w:rFonts w:ascii="Arial" w:hAnsi="Arial" w:cs="Arial"/>
+          <w:sz w:val="24"/>
+          <w:szCs w:val="24"/>
           <w:lang w:val="es-ES"/>
         </w:rPr>
         <w:t xml:space="preserve"> </w:t>
@@ -784,11 +1526,44 @@
       <w:proofErr w:type="gramStart"/>
       <w:r>
         <w:rPr>
+          <w:rFonts w:ascii="Arial" w:hAnsi="Arial" w:cs="Arial"/>
+          <w:sz w:val="24"/>
+          <w:szCs w:val="24"/>
           <w:lang w:val="es-ES"/>
         </w:rPr>
         <w:t>Porque?</w:t>
       </w:r>
       <w:proofErr w:type="gramEnd"/>
+    </w:p>
+    <w:p>
+      <w:pPr>
+        <w:rPr>
+          <w:rFonts w:ascii="Arial" w:hAnsi="Arial" w:cs="Arial"/>
+          <w:sz w:val="24"/>
+          <w:szCs w:val="24"/>
+          <w:lang w:val="es-ES"/>
+        </w:rPr>
+      </w:pPr>
+    </w:p>
+    <w:p>
+      <w:pPr>
+        <w:rPr>
+          <w:rFonts w:ascii="Arial" w:hAnsi="Arial" w:cs="Arial"/>
+          <w:sz w:val="24"/>
+          <w:szCs w:val="24"/>
+          <w:lang w:val="es-ES"/>
+        </w:rPr>
+      </w:pPr>
+    </w:p>
+    <w:p>
+      <w:pPr>
+        <w:rPr>
+          <w:rFonts w:ascii="Arial" w:hAnsi="Arial" w:cs="Arial"/>
+          <w:sz w:val="24"/>
+          <w:szCs w:val="24"/>
+          <w:lang w:val="es-ES"/>
+        </w:rPr>
+      </w:pPr>
     </w:p>
     <w:p>
       <w:pPr>
@@ -798,23 +1573,35 @@
           <w:numId w:val="3"/>
         </w:numPr>
         <w:rPr>
-          <w:lang w:val="es-ES"/>
-        </w:rPr>
-      </w:pPr>
-      <w:r>
-        <w:rPr>
+          <w:rFonts w:ascii="Arial" w:hAnsi="Arial" w:cs="Arial"/>
+          <w:sz w:val="24"/>
+          <w:szCs w:val="24"/>
+          <w:lang w:val="es-ES"/>
+        </w:rPr>
+      </w:pPr>
+      <w:r>
+        <w:rPr>
+          <w:rFonts w:ascii="Arial" w:hAnsi="Arial" w:cs="Arial"/>
+          <w:sz w:val="24"/>
+          <w:szCs w:val="24"/>
           <w:lang w:val="es-ES"/>
         </w:rPr>
         <w:t>SELECCIÓN DE ALGORITMOS</w:t>
       </w:r>
       <w:r>
         <w:rPr>
+          <w:rFonts w:ascii="Arial" w:hAnsi="Arial" w:cs="Arial"/>
+          <w:sz w:val="24"/>
+          <w:szCs w:val="24"/>
           <w:lang w:val="es-ES"/>
         </w:rPr>
         <w:t xml:space="preserve"> Y </w:t>
       </w:r>
       <w:r>
         <w:rPr>
+          <w:rFonts w:ascii="Arial" w:hAnsi="Arial" w:cs="Arial"/>
+          <w:sz w:val="24"/>
+          <w:szCs w:val="24"/>
           <w:lang w:val="es-ES"/>
         </w:rPr>
         <w:t>TÉCNICAS DE MODELADO</w:t>
@@ -828,25 +1615,134 @@
           <w:numId w:val="3"/>
         </w:numPr>
         <w:rPr>
-          <w:color w:val="FF0000"/>
-          <w:lang w:val="es-ES"/>
-        </w:rPr>
-      </w:pPr>
-      <w:proofErr w:type="gramStart"/>
-      <w:r>
-        <w:rPr>
-          <w:color w:val="FF0000"/>
-          <w:lang w:val="es-ES"/>
-        </w:rPr>
-        <w:t>Regresión logística?</w:t>
-      </w:r>
-      <w:proofErr w:type="gramEnd"/>
-      <w:r>
-        <w:rPr>
-          <w:color w:val="FF0000"/>
-          <w:lang w:val="es-ES"/>
-        </w:rPr>
-        <w:t xml:space="preserve"> Como es un algoritmo de clasificación se podría tener un “se retira”, no se retira, binario.</w:t>
+          <w:rFonts w:ascii="Arial" w:hAnsi="Arial" w:cs="Arial"/>
+          <w:color w:val="FF0000"/>
+          <w:sz w:val="24"/>
+          <w:szCs w:val="24"/>
+          <w:lang w:val="es-ES"/>
+        </w:rPr>
+      </w:pPr>
+      <w:r>
+        <w:rPr>
+          <w:rFonts w:ascii="Arial" w:hAnsi="Arial" w:cs="Arial"/>
+          <w:color w:val="FF0000"/>
+          <w:sz w:val="24"/>
+          <w:szCs w:val="24"/>
+          <w:lang w:val="es-ES"/>
+        </w:rPr>
+        <w:t>Regresión logística</w:t>
+      </w:r>
+      <w:r>
+        <w:rPr>
+          <w:rFonts w:ascii="Arial" w:hAnsi="Arial" w:cs="Arial"/>
+          <w:color w:val="FF0000"/>
+          <w:sz w:val="24"/>
+          <w:szCs w:val="24"/>
+          <w:lang w:val="es-ES"/>
+        </w:rPr>
+        <w:t xml:space="preserve">: La regresión logística es </w:t>
+      </w:r>
+      <w:r>
+        <w:rPr>
+          <w:rFonts w:ascii="Arial" w:hAnsi="Arial" w:cs="Arial"/>
+          <w:color w:val="FF0000"/>
+          <w:sz w:val="24"/>
+          <w:szCs w:val="24"/>
+          <w:lang w:val="es-ES"/>
+        </w:rPr>
+        <w:t xml:space="preserve">un algoritmo de clasificación </w:t>
+      </w:r>
+      <w:r>
+        <w:rPr>
+          <w:rFonts w:ascii="Arial" w:hAnsi="Arial" w:cs="Arial"/>
+          <w:color w:val="FF0000"/>
+          <w:sz w:val="24"/>
+          <w:szCs w:val="24"/>
+          <w:lang w:val="es-ES"/>
+        </w:rPr>
+        <w:t xml:space="preserve">importante, en este caso </w:t>
+      </w:r>
+      <w:r>
+        <w:rPr>
+          <w:rFonts w:ascii="Arial" w:hAnsi="Arial" w:cs="Arial"/>
+          <w:color w:val="FF0000"/>
+          <w:sz w:val="24"/>
+          <w:szCs w:val="24"/>
+          <w:lang w:val="es-ES"/>
+        </w:rPr>
+        <w:t>se podría tener un “se retira”, no se retira, binario.</w:t>
+      </w:r>
+      <w:r>
+        <w:rPr>
+          <w:rFonts w:ascii="Arial" w:hAnsi="Arial" w:cs="Arial"/>
+          <w:color w:val="FF0000"/>
+          <w:sz w:val="24"/>
+          <w:szCs w:val="24"/>
+          <w:lang w:val="es-ES"/>
+        </w:rPr>
+        <w:t xml:space="preserve"> </w:t>
+      </w:r>
+      <w:r>
+        <w:rPr>
+          <w:rFonts w:ascii="Arial" w:eastAsiaTheme="minorEastAsia" w:hAnsi="Arial" w:cs="Arial"/>
+          <w:color w:val="000000" w:themeColor="text1"/>
+          <w:sz w:val="24"/>
+          <w:szCs w:val="24"/>
+          <w:lang w:val="es-ES"/>
+        </w:rPr>
+        <w:t xml:space="preserve">La regresión logística resulta útil para los casos en los que se desea predecir la presencia o ausencia de una característica o resultado según los valores de un conjunto de predictores. Es similar a un modelo de regresión </w:t>
+      </w:r>
+      <w:r>
+        <w:rPr>
+          <w:rFonts w:ascii="Arial" w:eastAsiaTheme="minorEastAsia" w:hAnsi="Arial" w:cs="Arial"/>
+          <w:color w:val="000000" w:themeColor="text1"/>
+          <w:sz w:val="24"/>
+          <w:szCs w:val="24"/>
+          <w:lang w:val="es-ES"/>
+        </w:rPr>
+        <w:t>lineal,</w:t>
+      </w:r>
+      <w:r>
+        <w:rPr>
+          <w:rFonts w:ascii="Arial" w:eastAsiaTheme="minorEastAsia" w:hAnsi="Arial" w:cs="Arial"/>
+          <w:color w:val="000000" w:themeColor="text1"/>
+          <w:sz w:val="24"/>
+          <w:szCs w:val="24"/>
+          <w:lang w:val="es-ES"/>
+        </w:rPr>
+        <w:t xml:space="preserve"> pero está adaptado para modelos en los que la variable dependiente es dicotómica.</w:t>
+      </w:r>
+      <w:r>
+        <w:rPr>
+          <w:rFonts w:ascii="Arial" w:hAnsi="Arial" w:cs="Arial"/>
+          <w:color w:val="FF0000"/>
+          <w:sz w:val="24"/>
+          <w:szCs w:val="24"/>
+          <w:lang w:val="es-ES"/>
+        </w:rPr>
+        <w:t xml:space="preserve"> </w:t>
+      </w:r>
+      <w:hyperlink r:id="rId11" w:anchor=":~:text=La%20regresi%C3%B3n%20log%C3%ADstica%20o%20Logistic,%2C%20abierto%20%E2%80%93%20cerrado%2C%20etc">
+        <w:r>
+          <w:rPr>
+            <w:rStyle w:val="Hipervnculo"/>
+            <w:rFonts w:ascii="Arial" w:hAnsi="Arial" w:cs="Arial"/>
+            <w:sz w:val="24"/>
+            <w:szCs w:val="24"/>
+            <w:lang w:val="es-ES"/>
+          </w:rPr>
+          <w:t>https://aprendeia.com/algoritmo-regresion-logistica-machine-learning-teoria/#:~:text=La%20regresi%C3%B3n%20log%C3%ADstica%20o%20Logistic,%2C%20abierto%20%E2%80%93%20cerrado%2C%20etc</w:t>
+        </w:r>
+      </w:hyperlink>
+      <w:r>
+        <w:rPr>
+          <w:rFonts w:ascii="Arial" w:hAnsi="Arial" w:cs="Arial"/>
+          <w:color w:val="FF0000"/>
+          <w:sz w:val="24"/>
+          <w:szCs w:val="24"/>
+          <w:lang w:val="es-ES"/>
+        </w:rPr>
+        <w:t>.</w:t>
       </w:r>
     </w:p>
     <w:p>
@@ -857,16 +1753,103 @@
           <w:numId w:val="3"/>
         </w:numPr>
         <w:rPr>
-          <w:color w:val="FF0000"/>
-          <w:lang w:val="es-ES"/>
-        </w:rPr>
-      </w:pPr>
-      <w:r>
-        <w:rPr>
-          <w:color w:val="FF0000"/>
+          <w:rFonts w:ascii="Arial" w:hAnsi="Arial" w:cs="Arial"/>
+          <w:sz w:val="24"/>
+          <w:szCs w:val="24"/>
+          <w:lang w:val="es-ES"/>
+        </w:rPr>
+      </w:pPr>
+      <w:r>
+        <w:rPr>
+          <w:rFonts w:ascii="Arial" w:hAnsi="Arial" w:cs="Arial"/>
+          <w:color w:val="FF0000"/>
+          <w:sz w:val="24"/>
+          <w:szCs w:val="24"/>
           <w:lang w:val="es-ES"/>
         </w:rPr>
         <w:t>Árbol de decisión: Se podría segmentar a los empleados con tasas de retiro altas basadas en características</w:t>
+      </w:r>
+      <w:r>
+        <w:rPr>
+          <w:rFonts w:ascii="Arial" w:hAnsi="Arial" w:cs="Arial"/>
+          <w:color w:val="FF0000"/>
+          <w:sz w:val="24"/>
+          <w:szCs w:val="24"/>
+          <w:lang w:val="es-ES"/>
+        </w:rPr>
+        <w:t xml:space="preserve">, en este caso es útil el </w:t>
+      </w:r>
+      <w:r>
+        <w:rPr>
+          <w:rFonts w:ascii="Arial" w:hAnsi="Arial" w:cs="Arial"/>
+          <w:color w:val="FF0000"/>
+          <w:sz w:val="24"/>
+          <w:szCs w:val="24"/>
+          <w:lang w:val="es-ES"/>
+        </w:rPr>
+        <w:t>árbol</w:t>
+      </w:r>
+      <w:r>
+        <w:rPr>
+          <w:rFonts w:ascii="Arial" w:hAnsi="Arial" w:cs="Arial"/>
+          <w:color w:val="FF0000"/>
+          <w:sz w:val="24"/>
+          <w:szCs w:val="24"/>
+          <w:lang w:val="es-ES"/>
+        </w:rPr>
+        <w:t xml:space="preserve"> de </w:t>
+      </w:r>
+      <w:r>
+        <w:rPr>
+          <w:rFonts w:ascii="Arial" w:hAnsi="Arial" w:cs="Arial"/>
+          <w:color w:val="FF0000"/>
+          <w:sz w:val="24"/>
+          <w:szCs w:val="24"/>
+          <w:lang w:val="es-ES"/>
+        </w:rPr>
+        <w:t>decisión</w:t>
+      </w:r>
+      <w:r>
+        <w:rPr>
+          <w:rFonts w:ascii="Arial" w:hAnsi="Arial" w:cs="Arial"/>
+          <w:color w:val="FF0000"/>
+          <w:sz w:val="24"/>
+          <w:szCs w:val="24"/>
+          <w:lang w:val="es-ES"/>
+        </w:rPr>
+        <w:t xml:space="preserve"> debido a que el </w:t>
+      </w:r>
+      <w:r>
+        <w:rPr>
+          <w:rFonts w:ascii="Arial" w:eastAsia="IBM Plex Sans" w:hAnsi="Arial" w:cs="Arial"/>
+          <w:color w:val="161616"/>
+          <w:sz w:val="24"/>
+          <w:szCs w:val="24"/>
+          <w:lang w:val="es-ES"/>
+        </w:rPr>
+        <w:t xml:space="preserve">algoritmo de aprendizaje supervisado no </w:t>
+      </w:r>
+      <w:proofErr w:type="gramStart"/>
+      <w:r>
+        <w:rPr>
+          <w:rFonts w:ascii="Arial" w:eastAsia="IBM Plex Sans" w:hAnsi="Arial" w:cs="Arial"/>
+          <w:color w:val="161616"/>
+          <w:sz w:val="24"/>
+          <w:szCs w:val="24"/>
+          <w:lang w:val="es-ES"/>
+        </w:rPr>
+        <w:t>paramétrico,</w:t>
+      </w:r>
+      <w:proofErr w:type="gramEnd"/>
+      <w:r>
+        <w:rPr>
+          <w:rFonts w:ascii="Arial" w:eastAsia="IBM Plex Sans" w:hAnsi="Arial" w:cs="Arial"/>
+          <w:color w:val="161616"/>
+          <w:sz w:val="24"/>
+          <w:szCs w:val="24"/>
+          <w:lang w:val="es-ES"/>
+        </w:rPr>
+        <w:t xml:space="preserve"> se utiliza tanto para tareas de clasificación como de regresión. </w:t>
       </w:r>
     </w:p>
     <w:p>
@@ -877,26 +1860,97 @@
           <w:numId w:val="3"/>
         </w:numPr>
         <w:rPr>
-          <w:color w:val="FF0000"/>
-          <w:lang w:val="es-ES"/>
-        </w:rPr>
-      </w:pPr>
-      <w:proofErr w:type="gramStart"/>
-      <w:r>
-        <w:rPr>
-          <w:color w:val="FF0000"/>
-          <w:lang w:val="es-ES"/>
-        </w:rPr>
-        <w:lastRenderedPageBreak/>
-        <w:t>Bosque aleatorio?</w:t>
-      </w:r>
-      <w:proofErr w:type="gramEnd"/>
-      <w:r>
-        <w:rPr>
-          <w:color w:val="FF0000"/>
-          <w:lang w:val="es-ES"/>
-        </w:rPr>
-        <w:t>: Combinación del anterior.</w:t>
+          <w:rFonts w:ascii="Arial" w:hAnsi="Arial" w:cs="Arial"/>
+          <w:sz w:val="24"/>
+          <w:szCs w:val="24"/>
+          <w:lang w:val="es-ES"/>
+        </w:rPr>
+      </w:pPr>
+      <w:r>
+        <w:rPr>
+          <w:rFonts w:ascii="Arial" w:hAnsi="Arial" w:cs="Arial"/>
+          <w:color w:val="FF0000"/>
+          <w:sz w:val="24"/>
+          <w:szCs w:val="24"/>
+          <w:lang w:val="es-ES"/>
+        </w:rPr>
+        <w:t xml:space="preserve">Bosque aleatorio: </w:t>
+      </w:r>
+      <w:r>
+        <w:rPr>
+          <w:rFonts w:ascii="Arial" w:hAnsi="Arial" w:cs="Arial"/>
+          <w:color w:val="FF0000"/>
+          <w:sz w:val="24"/>
+          <w:szCs w:val="24"/>
+          <w:lang w:val="es-ES"/>
+        </w:rPr>
+        <w:t xml:space="preserve">Es una combinación de </w:t>
+      </w:r>
+      <w:proofErr w:type="spellStart"/>
+      <w:r>
+        <w:rPr>
+          <w:rFonts w:ascii="Arial" w:hAnsi="Arial" w:cs="Arial"/>
+          <w:color w:val="FF0000"/>
+          <w:sz w:val="24"/>
+          <w:szCs w:val="24"/>
+          <w:lang w:val="es-ES"/>
+        </w:rPr>
+        <w:t>Arból</w:t>
+      </w:r>
+      <w:proofErr w:type="spellEnd"/>
+      <w:r>
+        <w:rPr>
+          <w:rFonts w:ascii="Arial" w:hAnsi="Arial" w:cs="Arial"/>
+          <w:color w:val="FF0000"/>
+          <w:sz w:val="24"/>
+          <w:szCs w:val="24"/>
+          <w:lang w:val="es-ES"/>
+        </w:rPr>
+        <w:t xml:space="preserve"> de </w:t>
+      </w:r>
+      <w:proofErr w:type="spellStart"/>
+      <w:r>
+        <w:rPr>
+          <w:rFonts w:ascii="Arial" w:hAnsi="Arial" w:cs="Arial"/>
+          <w:color w:val="FF0000"/>
+          <w:sz w:val="24"/>
+          <w:szCs w:val="24"/>
+          <w:lang w:val="es-ES"/>
+        </w:rPr>
+        <w:t>decision</w:t>
+      </w:r>
+      <w:proofErr w:type="spellEnd"/>
+      <w:r>
+        <w:rPr>
+          <w:rFonts w:ascii="Arial" w:hAnsi="Arial" w:cs="Arial"/>
+          <w:color w:val="FF0000"/>
+          <w:sz w:val="24"/>
+          <w:szCs w:val="24"/>
+          <w:lang w:val="es-ES"/>
+        </w:rPr>
+        <w:t xml:space="preserve"> y regresión </w:t>
+      </w:r>
+      <w:proofErr w:type="spellStart"/>
+      <w:r>
+        <w:rPr>
+          <w:rFonts w:ascii="Arial" w:hAnsi="Arial" w:cs="Arial"/>
+          <w:color w:val="FF0000"/>
+          <w:sz w:val="24"/>
+          <w:szCs w:val="24"/>
+          <w:lang w:val="es-ES"/>
+        </w:rPr>
+        <w:t>logistica</w:t>
+      </w:r>
+      <w:proofErr w:type="spellEnd"/>
+      <w:r>
+        <w:rPr>
+          <w:rFonts w:ascii="Arial" w:hAnsi="Arial" w:cs="Arial"/>
+          <w:color w:val="FF0000"/>
+          <w:sz w:val="24"/>
+          <w:szCs w:val="24"/>
+          <w:lang w:val="es-ES"/>
+        </w:rPr>
+        <w:t>, este algoritmo reduce el tiempo dedicado a la gestión de datos y las tareas de preprocesamiento.</w:t>
       </w:r>
     </w:p>
     <w:p>
@@ -907,25 +1961,116 @@
           <w:numId w:val="3"/>
         </w:numPr>
         <w:rPr>
-          <w:color w:val="FF0000"/>
-          <w:lang w:val="es-ES"/>
-        </w:rPr>
-      </w:pPr>
-      <w:proofErr w:type="spellStart"/>
-      <w:r>
-        <w:rPr>
-          <w:color w:val="FF0000"/>
-          <w:lang w:val="es-ES"/>
-        </w:rPr>
-        <w:t>ChatGPT</w:t>
-      </w:r>
-      <w:proofErr w:type="spellEnd"/>
-      <w:r>
-        <w:rPr>
-          <w:color w:val="FF0000"/>
-          <w:lang w:val="es-ES"/>
-        </w:rPr>
-        <w:t xml:space="preserve"> nos sugiere SVM o maquinas de soporte vectorial, podemos investigarlo a ver que tal</w:t>
+          <w:rFonts w:ascii="Arial" w:hAnsi="Arial" w:cs="Arial"/>
+          <w:sz w:val="24"/>
+          <w:szCs w:val="24"/>
+          <w:lang w:val="es-ES"/>
+        </w:rPr>
+      </w:pPr>
+      <w:r>
+        <w:rPr>
+          <w:rFonts w:ascii="Arial" w:hAnsi="Arial" w:cs="Arial"/>
+          <w:color w:val="FF0000"/>
+          <w:sz w:val="24"/>
+          <w:szCs w:val="24"/>
+          <w:lang w:val="es-ES"/>
+        </w:rPr>
+        <w:t xml:space="preserve">SVM o </w:t>
+      </w:r>
+      <w:proofErr w:type="spellStart"/>
+      <w:r>
+        <w:rPr>
+          <w:rFonts w:ascii="Arial" w:hAnsi="Arial" w:cs="Arial"/>
+          <w:color w:val="FF0000"/>
+          <w:sz w:val="24"/>
+          <w:szCs w:val="24"/>
+          <w:lang w:val="es-ES"/>
+        </w:rPr>
+        <w:t>maquinas</w:t>
+      </w:r>
+      <w:proofErr w:type="spellEnd"/>
+      <w:r>
+        <w:rPr>
+          <w:rFonts w:ascii="Arial" w:hAnsi="Arial" w:cs="Arial"/>
+          <w:color w:val="FF0000"/>
+          <w:sz w:val="24"/>
+          <w:szCs w:val="24"/>
+          <w:lang w:val="es-ES"/>
+        </w:rPr>
+        <w:t xml:space="preserve"> de soporte vectorial</w:t>
+      </w:r>
+      <w:r>
+        <w:rPr>
+          <w:rFonts w:ascii="Arial" w:hAnsi="Arial" w:cs="Arial"/>
+          <w:color w:val="FF0000"/>
+          <w:sz w:val="24"/>
+          <w:szCs w:val="24"/>
+          <w:lang w:val="es-ES"/>
+        </w:rPr>
+        <w:t xml:space="preserve">: </w:t>
+      </w:r>
+      <w:r>
+        <w:rPr>
+          <w:rFonts w:ascii="Arial" w:eastAsia="Arial" w:hAnsi="Arial" w:cs="Arial"/>
+          <w:color w:val="000000" w:themeColor="text1"/>
+          <w:sz w:val="24"/>
+          <w:szCs w:val="24"/>
+          <w:lang w:val="es-ES"/>
+        </w:rPr>
+        <w:t>se utiliza en muchos problemas de clasificación y regresión</w:t>
+      </w:r>
+      <w:r>
+        <w:rPr>
+          <w:rFonts w:ascii="Arial" w:eastAsia="Arial" w:hAnsi="Arial" w:cs="Arial"/>
+          <w:color w:val="000000" w:themeColor="text1"/>
+          <w:sz w:val="24"/>
+          <w:szCs w:val="24"/>
+          <w:lang w:val="es-ES"/>
+        </w:rPr>
+        <w:t xml:space="preserve">, </w:t>
+      </w:r>
+      <w:r>
+        <w:rPr>
+          <w:rFonts w:ascii="Arial" w:eastAsia="Helvetica" w:hAnsi="Arial" w:cs="Arial"/>
+          <w:color w:val="000000" w:themeColor="text1"/>
+          <w:sz w:val="24"/>
+          <w:szCs w:val="24"/>
+          <w:lang w:val="es-ES"/>
+        </w:rPr>
+        <w:t xml:space="preserve">como se menciona anterior el modelo es una clasificación binaria, es decir para separar un set de </w:t>
+      </w:r>
+      <w:r>
+        <w:rPr>
+          <w:rFonts w:ascii="Arial" w:eastAsia="Helvetica" w:hAnsi="Arial" w:cs="Arial"/>
+          <w:color w:val="000000" w:themeColor="text1"/>
+          <w:sz w:val="24"/>
+          <w:szCs w:val="24"/>
+          <w:lang w:val="es-ES"/>
+        </w:rPr>
+        <w:lastRenderedPageBreak/>
+        <w:t xml:space="preserve">datos en dos categorías o clases diferentes, que es el uso </w:t>
+      </w:r>
+      <w:proofErr w:type="spellStart"/>
+      <w:r>
+        <w:rPr>
+          <w:rFonts w:ascii="Arial" w:eastAsia="Helvetica" w:hAnsi="Arial" w:cs="Arial"/>
+          <w:color w:val="000000" w:themeColor="text1"/>
+          <w:sz w:val="24"/>
+          <w:szCs w:val="24"/>
+          <w:lang w:val="es-ES"/>
+        </w:rPr>
+        <w:t>princial</w:t>
+      </w:r>
+      <w:proofErr w:type="spellEnd"/>
+      <w:r>
+        <w:rPr>
+          <w:rFonts w:ascii="Arial" w:eastAsia="Helvetica" w:hAnsi="Arial" w:cs="Arial"/>
+          <w:color w:val="000000" w:themeColor="text1"/>
+          <w:sz w:val="24"/>
+          <w:szCs w:val="24"/>
+          <w:lang w:val="es-ES"/>
+        </w:rPr>
+        <w:t xml:space="preserve"> de este algoritmo.</w:t>
       </w:r>
     </w:p>
     <w:p>
@@ -936,11 +2081,17 @@
           <w:numId w:val="3"/>
         </w:numPr>
         <w:rPr>
-          <w:lang w:val="es-ES"/>
-        </w:rPr>
-      </w:pPr>
-      <w:r>
-        <w:rPr>
+          <w:rFonts w:ascii="Arial" w:hAnsi="Arial" w:cs="Arial"/>
+          <w:sz w:val="24"/>
+          <w:szCs w:val="24"/>
+          <w:lang w:val="es-ES"/>
+        </w:rPr>
+      </w:pPr>
+      <w:r>
+        <w:rPr>
+          <w:rFonts w:ascii="Arial" w:hAnsi="Arial" w:cs="Arial"/>
+          <w:sz w:val="24"/>
+          <w:szCs w:val="24"/>
           <w:lang w:val="es-ES"/>
         </w:rPr>
         <w:t>SELECCIÓN DE VARIABLES</w:t>
@@ -954,13 +2105,19 @@
           <w:numId w:val="3"/>
         </w:numPr>
         <w:rPr>
-          <w:color w:val="FF0000"/>
-          <w:lang w:val="es-ES"/>
-        </w:rPr>
-      </w:pPr>
-      <w:r>
-        <w:rPr>
-          <w:color w:val="FF0000"/>
+          <w:rFonts w:ascii="Arial" w:hAnsi="Arial" w:cs="Arial"/>
+          <w:color w:val="FF0000"/>
+          <w:sz w:val="24"/>
+          <w:szCs w:val="24"/>
+          <w:lang w:val="es-ES"/>
+        </w:rPr>
+      </w:pPr>
+      <w:r>
+        <w:rPr>
+          <w:rFonts w:ascii="Arial" w:hAnsi="Arial" w:cs="Arial"/>
+          <w:color w:val="FF0000"/>
+          <w:sz w:val="24"/>
+          <w:szCs w:val="24"/>
           <w:lang w:val="es-ES"/>
         </w:rPr>
         <w:t>Satisfacción laboral: Un empleado satisfecho probablemente no se retira</w:t>
@@ -974,13 +2131,19 @@
           <w:numId w:val="3"/>
         </w:numPr>
         <w:rPr>
-          <w:color w:val="FF0000"/>
-          <w:lang w:val="es-ES"/>
-        </w:rPr>
-      </w:pPr>
-      <w:r>
-        <w:rPr>
-          <w:color w:val="FF0000"/>
+          <w:rFonts w:ascii="Arial" w:hAnsi="Arial" w:cs="Arial"/>
+          <w:color w:val="FF0000"/>
+          <w:sz w:val="24"/>
+          <w:szCs w:val="24"/>
+          <w:lang w:val="es-ES"/>
+        </w:rPr>
+      </w:pPr>
+      <w:r>
+        <w:rPr>
+          <w:rFonts w:ascii="Arial" w:hAnsi="Arial" w:cs="Arial"/>
+          <w:color w:val="FF0000"/>
+          <w:sz w:val="24"/>
+          <w:szCs w:val="24"/>
           <w:lang w:val="es-ES"/>
         </w:rPr>
         <w:t>Desempeño: Un indicador de desempeño alto puede significar realización profesional</w:t>
@@ -994,13 +2157,19 @@
           <w:numId w:val="3"/>
         </w:numPr>
         <w:rPr>
-          <w:color w:val="FF0000"/>
-          <w:lang w:val="es-ES"/>
-        </w:rPr>
-      </w:pPr>
-      <w:r>
-        <w:rPr>
-          <w:color w:val="FF0000"/>
+          <w:rFonts w:ascii="Arial" w:hAnsi="Arial" w:cs="Arial"/>
+          <w:color w:val="FF0000"/>
+          <w:sz w:val="24"/>
+          <w:szCs w:val="24"/>
+          <w:lang w:val="es-ES"/>
+        </w:rPr>
+      </w:pPr>
+      <w:r>
+        <w:rPr>
+          <w:rFonts w:ascii="Arial" w:hAnsi="Arial" w:cs="Arial"/>
+          <w:color w:val="FF0000"/>
+          <w:sz w:val="24"/>
+          <w:szCs w:val="24"/>
           <w:lang w:val="es-ES"/>
         </w:rPr>
         <w:t xml:space="preserve">Antigüedad: Una persona con </w:t>
@@ -1008,7 +2177,10 @@
       <w:proofErr w:type="gramStart"/>
       <w:r>
         <w:rPr>
-          <w:color w:val="FF0000"/>
+          <w:rFonts w:ascii="Arial" w:hAnsi="Arial" w:cs="Arial"/>
+          <w:color w:val="FF0000"/>
+          <w:sz w:val="24"/>
+          <w:szCs w:val="24"/>
           <w:lang w:val="es-ES"/>
         </w:rPr>
         <w:t>mucho años</w:t>
@@ -1016,7 +2188,10 @@
       <w:proofErr w:type="gramEnd"/>
       <w:r>
         <w:rPr>
-          <w:color w:val="FF0000"/>
+          <w:rFonts w:ascii="Arial" w:hAnsi="Arial" w:cs="Arial"/>
+          <w:color w:val="FF0000"/>
+          <w:sz w:val="24"/>
+          <w:szCs w:val="24"/>
           <w:lang w:val="es-ES"/>
         </w:rPr>
         <w:t xml:space="preserve"> es poco probable que se retire luego de cierto número de años</w:t>
@@ -1030,13 +2205,19 @@
           <w:numId w:val="3"/>
         </w:numPr>
         <w:rPr>
-          <w:color w:val="FF0000"/>
-          <w:lang w:val="es-ES"/>
-        </w:rPr>
-      </w:pPr>
-      <w:r>
-        <w:rPr>
-          <w:color w:val="FF0000"/>
+          <w:rFonts w:ascii="Arial" w:hAnsi="Arial" w:cs="Arial"/>
+          <w:color w:val="FF0000"/>
+          <w:sz w:val="24"/>
+          <w:szCs w:val="24"/>
+          <w:lang w:val="es-ES"/>
+        </w:rPr>
+      </w:pPr>
+      <w:r>
+        <w:rPr>
+          <w:rFonts w:ascii="Arial" w:hAnsi="Arial" w:cs="Arial"/>
+          <w:color w:val="FF0000"/>
+          <w:sz w:val="24"/>
+          <w:szCs w:val="24"/>
           <w:lang w:val="es-ES"/>
         </w:rPr>
         <w:t xml:space="preserve">Bienestar laboral/oportunidades: Una persona con unos beneficios </w:t>
@@ -1044,7 +2225,10 @@
       <w:proofErr w:type="spellStart"/>
       <w:r>
         <w:rPr>
-          <w:color w:val="FF0000"/>
+          <w:rFonts w:ascii="Arial" w:hAnsi="Arial" w:cs="Arial"/>
+          <w:color w:val="FF0000"/>
+          <w:sz w:val="24"/>
+          <w:szCs w:val="24"/>
           <w:lang w:val="es-ES"/>
         </w:rPr>
         <w:t>atractivs</w:t>
@@ -1052,7 +2236,10 @@
       <w:proofErr w:type="spellEnd"/>
       <w:r>
         <w:rPr>
-          <w:color w:val="FF0000"/>
+          <w:rFonts w:ascii="Arial" w:hAnsi="Arial" w:cs="Arial"/>
+          <w:color w:val="FF0000"/>
+          <w:sz w:val="24"/>
+          <w:szCs w:val="24"/>
           <w:lang w:val="es-ES"/>
         </w:rPr>
         <w:t xml:space="preserve"> dentro de la empresa lo </w:t>
@@ -1060,7 +2247,10 @@
       <w:proofErr w:type="spellStart"/>
       <w:r>
         <w:rPr>
-          <w:color w:val="FF0000"/>
+          <w:rFonts w:ascii="Arial" w:hAnsi="Arial" w:cs="Arial"/>
+          <w:color w:val="FF0000"/>
+          <w:sz w:val="24"/>
+          <w:szCs w:val="24"/>
           <w:lang w:val="es-ES"/>
         </w:rPr>
         <w:t>pensasrá</w:t>
@@ -1068,7 +2258,10 @@
       <w:proofErr w:type="spellEnd"/>
       <w:r>
         <w:rPr>
-          <w:color w:val="FF0000"/>
+          <w:rFonts w:ascii="Arial" w:hAnsi="Arial" w:cs="Arial"/>
+          <w:color w:val="FF0000"/>
+          <w:sz w:val="24"/>
+          <w:szCs w:val="24"/>
           <w:lang w:val="es-ES"/>
         </w:rPr>
         <w:t xml:space="preserve"> antes de retirarse</w:t>
@@ -1082,13 +2275,19 @@
           <w:numId w:val="3"/>
         </w:numPr>
         <w:rPr>
-          <w:color w:val="FF0000"/>
-          <w:lang w:val="es-ES"/>
-        </w:rPr>
-      </w:pPr>
-      <w:r>
-        <w:rPr>
-          <w:color w:val="FF0000"/>
+          <w:rFonts w:ascii="Arial" w:hAnsi="Arial" w:cs="Arial"/>
+          <w:color w:val="FF0000"/>
+          <w:sz w:val="24"/>
+          <w:szCs w:val="24"/>
+          <w:lang w:val="es-ES"/>
+        </w:rPr>
+      </w:pPr>
+      <w:r>
+        <w:rPr>
+          <w:rFonts w:ascii="Arial" w:hAnsi="Arial" w:cs="Arial"/>
+          <w:color w:val="FF0000"/>
+          <w:sz w:val="24"/>
+          <w:szCs w:val="24"/>
           <w:lang w:val="es-ES"/>
         </w:rPr>
         <w:t>Salario: Un salario alto, competitivo podría hacer pensar a algunos antes de retirarse.</w:t>
@@ -1102,17 +2301,345 @@
           <w:numId w:val="3"/>
         </w:numPr>
         <w:rPr>
-          <w:color w:val="FF0000"/>
-          <w:lang w:val="es-ES"/>
-        </w:rPr>
-      </w:pPr>
-      <w:r>
-        <w:rPr>
-          <w:color w:val="FF0000"/>
+          <w:rFonts w:ascii="Arial" w:hAnsi="Arial" w:cs="Arial"/>
+          <w:color w:val="FF0000"/>
+          <w:sz w:val="24"/>
+          <w:szCs w:val="24"/>
+          <w:lang w:val="es-ES"/>
+        </w:rPr>
+      </w:pPr>
+      <w:r>
+        <w:rPr>
+          <w:rFonts w:ascii="Arial" w:hAnsi="Arial" w:cs="Arial"/>
+          <w:color w:val="FF0000"/>
+          <w:sz w:val="24"/>
+          <w:szCs w:val="24"/>
           <w:lang w:val="es-ES"/>
         </w:rPr>
         <w:t>Clima laboral: Una persona en un clima laboral adecuado con un equipo de trabajo muy bueno también pensará antes de irse.</w:t>
       </w:r>
+    </w:p>
+    <w:p>
+      <w:pPr>
+        <w:ind w:left="12" w:firstLine="708"/>
+        <w:rPr>
+          <w:rFonts w:ascii="Arial" w:hAnsi="Arial" w:cs="Arial"/>
+          <w:color w:val="FF0000"/>
+          <w:sz w:val="24"/>
+          <w:szCs w:val="24"/>
+          <w:lang w:val="es-ES"/>
+        </w:rPr>
+      </w:pPr>
+      <w:r>
+        <w:rPr>
+          <w:rFonts w:ascii="Arial" w:hAnsi="Arial" w:cs="Arial"/>
+          <w:color w:val="FF0000"/>
+          <w:sz w:val="24"/>
+          <w:szCs w:val="24"/>
+          <w:lang w:val="es-ES"/>
+        </w:rPr>
+        <w:t xml:space="preserve">Y para esto: </w:t>
+      </w:r>
+      <w:proofErr w:type="gramStart"/>
+      <w:r>
+        <w:rPr>
+          <w:rFonts w:ascii="Arial" w:hAnsi="Arial" w:cs="Arial"/>
+          <w:color w:val="FF0000"/>
+          <w:sz w:val="24"/>
+          <w:szCs w:val="24"/>
+          <w:lang w:val="es-ES"/>
+        </w:rPr>
+        <w:t>Matriz de correlación o de confusión?</w:t>
+      </w:r>
+      <w:proofErr w:type="gramEnd"/>
+    </w:p>
+    <w:p>
+      <w:pPr>
+        <w:ind w:left="12" w:firstLine="708"/>
+        <w:rPr>
+          <w:rFonts w:ascii="Arial" w:hAnsi="Arial" w:cs="Arial"/>
+          <w:color w:val="FF0000"/>
+          <w:sz w:val="24"/>
+          <w:szCs w:val="24"/>
+          <w:lang w:val="es-ES"/>
+        </w:rPr>
+      </w:pPr>
+    </w:p>
+    <w:p>
+      <w:pPr>
+        <w:rPr>
+          <w:rFonts w:ascii="Arial" w:hAnsi="Arial" w:cs="Arial"/>
+          <w:sz w:val="24"/>
+          <w:szCs w:val="24"/>
+          <w:lang w:val="es-ES"/>
+        </w:rPr>
+      </w:pPr>
+      <w:hyperlink r:id="rId12" w:history="1">
+        <w:r>
+          <w:rPr>
+            <w:rStyle w:val="Hipervnculo"/>
+            <w:rFonts w:ascii="Arial" w:hAnsi="Arial" w:cs="Arial"/>
+            <w:sz w:val="24"/>
+            <w:szCs w:val="24"/>
+            <w:lang w:val="es-ES"/>
+          </w:rPr>
+          <w:t>https://telefonicatech.com/blog/ml-a-tu-alcance-matriz-confusion</w:t>
+        </w:r>
+      </w:hyperlink>
+    </w:p>
+    <w:p>
+      <w:pPr>
+        <w:rPr>
+          <w:rFonts w:ascii="Arial" w:hAnsi="Arial" w:cs="Arial"/>
+          <w:sz w:val="24"/>
+          <w:szCs w:val="24"/>
+          <w:lang w:val="es-ES"/>
+        </w:rPr>
+      </w:pPr>
+    </w:p>
+    <w:p>
+      <w:pPr>
+        <w:rPr>
+          <w:rFonts w:ascii="Arial" w:hAnsi="Arial" w:cs="Arial"/>
+          <w:sz w:val="24"/>
+          <w:szCs w:val="24"/>
+          <w:lang w:val="es-ES"/>
+        </w:rPr>
+      </w:pPr>
+      <w:r>
+        <w:rPr>
+          <w:rFonts w:ascii="Arial" w:hAnsi="Arial" w:cs="Arial"/>
+          <w:sz w:val="24"/>
+          <w:szCs w:val="24"/>
+          <w:lang w:val="es-ES"/>
+        </w:rPr>
+        <w:t>Podríamos hacer una matriz de confusión para entender que variables están correlacionadas con otras y evaluar el rendimiento del modelo de clasificación.</w:t>
+      </w:r>
+    </w:p>
+    <w:p>
+      <w:pPr>
+        <w:rPr>
+          <w:rFonts w:ascii="Arial" w:hAnsi="Arial" w:cs="Arial"/>
+          <w:sz w:val="24"/>
+          <w:szCs w:val="24"/>
+          <w:lang w:val="es-ES"/>
+        </w:rPr>
+      </w:pPr>
+    </w:p>
+    <w:p>
+      <w:pPr>
+        <w:rPr>
+          <w:rFonts w:ascii="Arial" w:hAnsi="Arial" w:cs="Arial"/>
+          <w:sz w:val="24"/>
+          <w:szCs w:val="24"/>
+          <w:lang w:val="es-ES"/>
+        </w:rPr>
+      </w:pPr>
+      <w:r>
+        <w:rPr>
+          <w:rFonts w:ascii="Arial" w:hAnsi="Arial" w:cs="Arial"/>
+          <w:sz w:val="24"/>
+          <w:szCs w:val="24"/>
+          <w:lang w:val="es-ES"/>
+        </w:rPr>
+        <w:t>En la matriz de confusión podemos tener:</w:t>
+      </w:r>
+    </w:p>
+    <w:p>
+      <w:pPr>
+        <w:rPr>
+          <w:rFonts w:ascii="Arial" w:hAnsi="Arial" w:cs="Arial"/>
+          <w:sz w:val="24"/>
+          <w:szCs w:val="24"/>
+          <w:lang w:val="es-ES"/>
+        </w:rPr>
+      </w:pPr>
+      <w:r>
+        <w:rPr>
+          <w:rFonts w:ascii="Arial" w:hAnsi="Arial" w:cs="Arial"/>
+          <w:sz w:val="24"/>
+          <w:szCs w:val="24"/>
+          <w:lang w:val="es-ES"/>
+        </w:rPr>
+        <w:t>Verdaderos positivos: Empleados que efectivamente se retiran y son clasificados como tal</w:t>
+      </w:r>
+    </w:p>
+    <w:p>
+      <w:pPr>
+        <w:rPr>
+          <w:rFonts w:ascii="Arial" w:hAnsi="Arial" w:cs="Arial"/>
+          <w:sz w:val="24"/>
+          <w:szCs w:val="24"/>
+          <w:lang w:val="es-ES"/>
+        </w:rPr>
+      </w:pPr>
+      <w:r>
+        <w:rPr>
+          <w:rFonts w:ascii="Arial" w:hAnsi="Arial" w:cs="Arial"/>
+          <w:sz w:val="24"/>
+          <w:szCs w:val="24"/>
+          <w:lang w:val="es-ES"/>
+        </w:rPr>
+        <w:t>Verdaderos negativos. Empleados que NO se retiran y están bien clasificados</w:t>
+      </w:r>
+    </w:p>
+    <w:p>
+      <w:pPr>
+        <w:rPr>
+          <w:rFonts w:ascii="Arial" w:hAnsi="Arial" w:cs="Arial"/>
+          <w:sz w:val="24"/>
+          <w:szCs w:val="24"/>
+          <w:lang w:val="es-ES"/>
+        </w:rPr>
+      </w:pPr>
+      <w:r>
+        <w:rPr>
+          <w:rFonts w:ascii="Arial" w:hAnsi="Arial" w:cs="Arial"/>
+          <w:sz w:val="24"/>
+          <w:szCs w:val="24"/>
+          <w:lang w:val="es-ES"/>
+        </w:rPr>
+        <w:t>Falsos positivos: Empleados que fueron retirados y que se clasifican como que no</w:t>
+      </w:r>
+    </w:p>
+    <w:p>
+      <w:pPr>
+        <w:rPr>
+          <w:rFonts w:ascii="Arial" w:hAnsi="Arial" w:cs="Arial"/>
+          <w:sz w:val="24"/>
+          <w:szCs w:val="24"/>
+          <w:lang w:val="es-ES"/>
+        </w:rPr>
+      </w:pPr>
+      <w:r>
+        <w:rPr>
+          <w:rFonts w:ascii="Arial" w:hAnsi="Arial" w:cs="Arial"/>
+          <w:sz w:val="24"/>
+          <w:szCs w:val="24"/>
+          <w:lang w:val="es-ES"/>
+        </w:rPr>
+        <w:t xml:space="preserve">Falsos negativos: </w:t>
+      </w:r>
+      <w:r>
+        <w:rPr>
+          <w:rFonts w:ascii="Arial" w:hAnsi="Arial" w:cs="Arial"/>
+          <w:sz w:val="24"/>
+          <w:szCs w:val="24"/>
+          <w:lang w:val="es-ES"/>
+        </w:rPr>
+        <w:t>Empleados que</w:t>
+      </w:r>
+      <w:r>
+        <w:rPr>
+          <w:rFonts w:ascii="Arial" w:hAnsi="Arial" w:cs="Arial"/>
+          <w:sz w:val="24"/>
+          <w:szCs w:val="24"/>
+          <w:lang w:val="es-ES"/>
+        </w:rPr>
+        <w:t xml:space="preserve"> no fueron retirados y se clasifican como que si</w:t>
+      </w:r>
+    </w:p>
+    <w:p>
+      <w:pPr>
+        <w:rPr>
+          <w:rFonts w:ascii="Arial" w:hAnsi="Arial" w:cs="Arial"/>
+          <w:sz w:val="24"/>
+          <w:szCs w:val="24"/>
+          <w:lang w:val="es-ES"/>
+        </w:rPr>
+      </w:pPr>
+    </w:p>
+    <w:p>
+      <w:pPr>
+        <w:rPr>
+          <w:rFonts w:ascii="Arial" w:hAnsi="Arial" w:cs="Arial"/>
+          <w:sz w:val="24"/>
+          <w:szCs w:val="24"/>
+          <w:lang w:val="es-ES"/>
+        </w:rPr>
+      </w:pPr>
+    </w:p>
+    <w:p>
+      <w:pPr>
+        <w:rPr>
+          <w:rFonts w:ascii="Arial" w:hAnsi="Arial" w:cs="Arial"/>
+          <w:sz w:val="24"/>
+          <w:szCs w:val="24"/>
+          <w:lang w:val="es-ES"/>
+        </w:rPr>
+      </w:pPr>
+    </w:p>
+    <w:p>
+      <w:pPr>
+        <w:rPr>
+          <w:rFonts w:ascii="Arial" w:hAnsi="Arial" w:cs="Arial"/>
+          <w:sz w:val="24"/>
+          <w:szCs w:val="24"/>
+          <w:lang w:val="es-ES"/>
+        </w:rPr>
+      </w:pPr>
+      <w:r>
+        <w:rPr>
+          <w:rFonts w:ascii="Arial" w:hAnsi="Arial" w:cs="Arial"/>
+          <w:sz w:val="24"/>
+          <w:szCs w:val="24"/>
+          <w:lang w:val="es-ES"/>
+        </w:rPr>
+        <w:t>O en una matriz de correlación:</w:t>
+      </w:r>
+    </w:p>
+    <w:p>
+      <w:pPr>
+        <w:rPr>
+          <w:rFonts w:ascii="Arial" w:hAnsi="Arial" w:cs="Arial"/>
+          <w:sz w:val="24"/>
+          <w:szCs w:val="24"/>
+          <w:lang w:val="es-ES"/>
+        </w:rPr>
+      </w:pPr>
+      <w:r>
+        <w:rPr>
+          <w:rFonts w:ascii="Arial" w:hAnsi="Arial" w:cs="Arial"/>
+          <w:sz w:val="24"/>
+          <w:szCs w:val="24"/>
+          <w:lang w:val="es-ES"/>
+        </w:rPr>
+        <w:t>Identificar relaciones lineales entre variables. Correlación con la variable objetivo. Correlación con las variables independientes.</w:t>
+      </w:r>
+    </w:p>
+    <w:p>
+      <w:pPr>
+        <w:rPr>
+          <w:rFonts w:ascii="Arial" w:hAnsi="Arial" w:cs="Arial"/>
+          <w:sz w:val="24"/>
+          <w:szCs w:val="24"/>
+          <w:lang w:val="es-ES"/>
+        </w:rPr>
+      </w:pPr>
+    </w:p>
+    <w:p>
+      <w:pPr>
+        <w:ind w:left="12" w:firstLine="708"/>
+        <w:rPr>
+          <w:rFonts w:ascii="Arial" w:hAnsi="Arial" w:cs="Arial"/>
+          <w:color w:val="FF0000"/>
+          <w:sz w:val="24"/>
+          <w:szCs w:val="24"/>
+          <w:lang w:val="es-ES"/>
+        </w:rPr>
+      </w:pPr>
+    </w:p>
+    <w:p>
+      <w:pPr>
+        <w:ind w:left="12" w:firstLine="708"/>
+        <w:rPr>
+          <w:rFonts w:ascii="Arial" w:hAnsi="Arial" w:cs="Arial"/>
+          <w:color w:val="FF0000"/>
+          <w:sz w:val="24"/>
+          <w:szCs w:val="24"/>
+          <w:lang w:val="es-ES"/>
+        </w:rPr>
+      </w:pPr>
     </w:p>
     <w:p>
       <w:pPr>
@@ -1122,11 +2649,17 @@
           <w:numId w:val="3"/>
         </w:numPr>
         <w:rPr>
-          <w:lang w:val="es-ES"/>
-        </w:rPr>
-      </w:pPr>
-      <w:r>
-        <w:rPr>
+          <w:rFonts w:ascii="Arial" w:hAnsi="Arial" w:cs="Arial"/>
+          <w:sz w:val="24"/>
+          <w:szCs w:val="24"/>
+          <w:lang w:val="es-ES"/>
+        </w:rPr>
+      </w:pPr>
+      <w:r>
+        <w:rPr>
+          <w:rFonts w:ascii="Arial" w:hAnsi="Arial" w:cs="Arial"/>
+          <w:sz w:val="24"/>
+          <w:szCs w:val="24"/>
           <w:lang w:val="es-ES"/>
         </w:rPr>
         <w:t>COMPARACIÓN Y SELECCIÓN DE TÉCNICAS</w:t>
@@ -1140,11 +2673,17 @@
           <w:numId w:val="3"/>
         </w:numPr>
         <w:rPr>
-          <w:lang w:val="es-ES"/>
-        </w:rPr>
-      </w:pPr>
-      <w:r>
-        <w:rPr>
+          <w:rFonts w:ascii="Arial" w:hAnsi="Arial" w:cs="Arial"/>
+          <w:sz w:val="24"/>
+          <w:szCs w:val="24"/>
+          <w:lang w:val="es-ES"/>
+        </w:rPr>
+      </w:pPr>
+      <w:r>
+        <w:rPr>
+          <w:rFonts w:ascii="Arial" w:hAnsi="Arial" w:cs="Arial"/>
+          <w:sz w:val="24"/>
+          <w:szCs w:val="24"/>
           <w:lang w:val="es-ES"/>
         </w:rPr>
         <w:t>AFINAMIENTO DE HIPERPARÁMETROS</w:t>
@@ -1158,11 +2697,17 @@
           <w:numId w:val="3"/>
         </w:numPr>
         <w:rPr>
-          <w:lang w:val="es-ES"/>
-        </w:rPr>
-      </w:pPr>
-      <w:r>
-        <w:rPr>
+          <w:rFonts w:ascii="Arial" w:hAnsi="Arial" w:cs="Arial"/>
+          <w:sz w:val="24"/>
+          <w:szCs w:val="24"/>
+          <w:lang w:val="es-ES"/>
+        </w:rPr>
+      </w:pPr>
+      <w:r>
+        <w:rPr>
+          <w:rFonts w:ascii="Arial" w:hAnsi="Arial" w:cs="Arial"/>
+          <w:sz w:val="24"/>
+          <w:szCs w:val="24"/>
           <w:lang w:val="es-ES"/>
         </w:rPr>
         <w:t>EVALUACIÓN Y ANÁLISIS DEL MODELO</w:t>
@@ -1176,11 +2721,17 @@
           <w:numId w:val="3"/>
         </w:numPr>
         <w:rPr>
-          <w:lang w:val="es-ES"/>
-        </w:rPr>
-      </w:pPr>
-      <w:r>
-        <w:rPr>
+          <w:rFonts w:ascii="Arial" w:hAnsi="Arial" w:cs="Arial"/>
+          <w:sz w:val="24"/>
+          <w:szCs w:val="24"/>
+          <w:lang w:val="es-ES"/>
+        </w:rPr>
+      </w:pPr>
+      <w:r>
+        <w:rPr>
+          <w:rFonts w:ascii="Arial" w:hAnsi="Arial" w:cs="Arial"/>
+          <w:sz w:val="24"/>
+          <w:szCs w:val="24"/>
           <w:lang w:val="es-ES"/>
         </w:rPr>
         <w:t>DESPLIEGUE DEL MODELO</w:t>
@@ -1190,160 +2741,218 @@
       <w:pPr>
         <w:rPr>
           <w:rStyle w:val="Hipervnculo"/>
-          <w:lang w:val="es-ES"/>
-        </w:rPr>
-      </w:pPr>
-      <w:r>
-        <w:rPr>
-          <w:lang w:val="es-ES"/>
-        </w:rPr>
-        <w:t xml:space="preserve">Espacio en GitHub del trabajo de Recursos Humanos: </w:t>
-      </w:r>
-      <w:hyperlink r:id="rId10" w:history="1">
+          <w:rFonts w:ascii="Arial" w:hAnsi="Arial" w:cs="Arial"/>
+          <w:sz w:val="24"/>
+          <w:szCs w:val="24"/>
+          <w:lang w:val="es-ES"/>
+        </w:rPr>
+      </w:pPr>
+    </w:p>
+    <w:p>
+      <w:pPr>
+        <w:rPr>
+          <w:rFonts w:ascii="Arial" w:hAnsi="Arial" w:cs="Arial"/>
+          <w:sz w:val="24"/>
+          <w:szCs w:val="24"/>
+          <w:lang w:val="es-ES"/>
+        </w:rPr>
+      </w:pPr>
+    </w:p>
+    <w:p>
+      <w:pPr>
+        <w:rPr>
+          <w:rFonts w:ascii="Arial" w:hAnsi="Arial" w:cs="Arial"/>
+          <w:sz w:val="24"/>
+          <w:szCs w:val="24"/>
+          <w:lang w:val="es-ES"/>
+        </w:rPr>
+      </w:pPr>
+    </w:p>
+    <w:p>
+      <w:pPr>
+        <w:rPr>
+          <w:rFonts w:ascii="Arial" w:hAnsi="Arial" w:cs="Arial"/>
+          <w:sz w:val="24"/>
+          <w:szCs w:val="24"/>
+          <w:lang w:val="es-ES"/>
+        </w:rPr>
+      </w:pPr>
+    </w:p>
+    <w:p>
+      <w:pPr>
+        <w:rPr>
+          <w:rFonts w:ascii="Arial" w:hAnsi="Arial" w:cs="Arial"/>
+          <w:sz w:val="24"/>
+          <w:szCs w:val="24"/>
+          <w:lang w:val="es-ES"/>
+        </w:rPr>
+      </w:pPr>
+      <w:r>
+        <w:rPr>
+          <w:rFonts w:ascii="Arial" w:hAnsi="Arial" w:cs="Arial"/>
+          <w:sz w:val="24"/>
+          <w:szCs w:val="24"/>
+          <w:lang w:val="es-ES"/>
+        </w:rPr>
+        <w:br w:type="page"/>
+      </w:r>
+      <w:r>
+        <w:rPr>
+          <w:rFonts w:ascii="Arial" w:hAnsi="Arial" w:cs="Arial"/>
+          <w:sz w:val="24"/>
+          <w:szCs w:val="24"/>
+          <w:lang w:val="es-ES"/>
+        </w:rPr>
+        <w:lastRenderedPageBreak/>
+        <w:tab/>
+      </w:r>
+    </w:p>
+    <w:p>
+      <w:pPr>
+        <w:rPr>
+          <w:rFonts w:ascii="Arial" w:hAnsi="Arial" w:cs="Arial"/>
+          <w:sz w:val="24"/>
+          <w:szCs w:val="24"/>
+          <w:lang w:val="es-ES"/>
+        </w:rPr>
+      </w:pPr>
+      <w:r>
+        <w:rPr>
+          <w:rFonts w:ascii="Arial" w:hAnsi="Arial" w:cs="Arial"/>
+          <w:sz w:val="24"/>
+          <w:szCs w:val="24"/>
+          <w:lang w:val="es-ES"/>
+        </w:rPr>
+        <w:t>BIBLIOGRAFIA</w:t>
+      </w:r>
+    </w:p>
+    <w:p>
+      <w:pPr>
+        <w:pStyle w:val="NormalWeb"/>
+        <w:spacing w:before="0" w:beforeAutospacing="0" w:after="0" w:afterAutospacing="0" w:line="480" w:lineRule="auto"/>
+        <w:ind w:left="720" w:hanging="720"/>
+        <w:rPr>
+          <w:rStyle w:val="url"/>
+          <w:rFonts w:ascii="Arial" w:hAnsi="Arial" w:cs="Arial"/>
+        </w:rPr>
+      </w:pPr>
+      <w:proofErr w:type="spellStart"/>
+      <w:r>
+        <w:rPr>
+          <w:rFonts w:ascii="Arial" w:hAnsi="Arial" w:cs="Arial"/>
+        </w:rPr>
+        <w:t>Autonomy</w:t>
+      </w:r>
+      <w:proofErr w:type="spellEnd"/>
+      <w:r>
+        <w:rPr>
+          <w:rFonts w:ascii="Arial" w:hAnsi="Arial" w:cs="Arial"/>
+        </w:rPr>
+        <w:t xml:space="preserve">, H. (2018, 19 junio). </w:t>
+      </w:r>
+      <w:proofErr w:type="spellStart"/>
+      <w:r>
+        <w:rPr>
+          <w:rFonts w:ascii="Arial" w:hAnsi="Arial" w:cs="Arial"/>
+        </w:rPr>
+        <w:t>Design</w:t>
+      </w:r>
+      <w:proofErr w:type="spellEnd"/>
+      <w:r>
+        <w:rPr>
+          <w:rFonts w:ascii="Arial" w:hAnsi="Arial" w:cs="Arial"/>
+        </w:rPr>
+        <w:t xml:space="preserve"> </w:t>
+      </w:r>
+      <w:proofErr w:type="spellStart"/>
+      <w:r>
+        <w:rPr>
+          <w:rFonts w:ascii="Arial" w:hAnsi="Arial" w:cs="Arial"/>
+        </w:rPr>
+        <w:t>methodologies</w:t>
+      </w:r>
+      <w:proofErr w:type="spellEnd"/>
+      <w:r>
+        <w:rPr>
+          <w:rFonts w:ascii="Arial" w:hAnsi="Arial" w:cs="Arial"/>
+        </w:rPr>
+        <w:t xml:space="preserve"> </w:t>
+      </w:r>
+      <w:proofErr w:type="spellStart"/>
+      <w:r>
+        <w:rPr>
+          <w:rFonts w:ascii="Arial" w:hAnsi="Arial" w:cs="Arial"/>
+        </w:rPr>
+        <w:t>for</w:t>
+      </w:r>
+      <w:proofErr w:type="spellEnd"/>
+      <w:r>
+        <w:rPr>
+          <w:rFonts w:ascii="Arial" w:hAnsi="Arial" w:cs="Arial"/>
+        </w:rPr>
+        <w:t xml:space="preserve"> Deep </w:t>
+      </w:r>
+      <w:proofErr w:type="spellStart"/>
+      <w:r>
+        <w:rPr>
+          <w:rFonts w:ascii="Arial" w:hAnsi="Arial" w:cs="Arial"/>
+        </w:rPr>
+        <w:t>Learning</w:t>
+      </w:r>
+      <w:proofErr w:type="spellEnd"/>
+      <w:r>
+        <w:rPr>
+          <w:rFonts w:ascii="Arial" w:hAnsi="Arial" w:cs="Arial"/>
+        </w:rPr>
+        <w:t xml:space="preserve"> - </w:t>
+      </w:r>
+      <w:proofErr w:type="spellStart"/>
+      <w:r>
+        <w:rPr>
+          <w:rFonts w:ascii="Arial" w:hAnsi="Arial" w:cs="Arial"/>
+        </w:rPr>
+        <w:t>Humanising</w:t>
+      </w:r>
+      <w:proofErr w:type="spellEnd"/>
+      <w:r>
+        <w:rPr>
+          <w:rFonts w:ascii="Arial" w:hAnsi="Arial" w:cs="Arial"/>
+        </w:rPr>
+        <w:t xml:space="preserve"> </w:t>
+      </w:r>
+      <w:proofErr w:type="spellStart"/>
+      <w:r>
+        <w:rPr>
+          <w:rFonts w:ascii="Arial" w:hAnsi="Arial" w:cs="Arial"/>
+        </w:rPr>
+        <w:t>Autonomy</w:t>
+      </w:r>
+      <w:proofErr w:type="spellEnd"/>
+      <w:r>
+        <w:rPr>
+          <w:rFonts w:ascii="Arial" w:hAnsi="Arial" w:cs="Arial"/>
+        </w:rPr>
+        <w:t xml:space="preserve"> - Medium. </w:t>
+      </w:r>
+      <w:r>
+        <w:rPr>
+          <w:rFonts w:ascii="Arial" w:hAnsi="Arial" w:cs="Arial"/>
+          <w:i/>
+          <w:iCs/>
+        </w:rPr>
+        <w:t>Medium</w:t>
+      </w:r>
+      <w:r>
+        <w:rPr>
+          <w:rFonts w:ascii="Arial" w:hAnsi="Arial" w:cs="Arial"/>
+        </w:rPr>
+        <w:t xml:space="preserve">. </w:t>
+      </w:r>
+      <w:hyperlink r:id="rId13" w:history="1">
         <w:r>
           <w:rPr>
             <w:rStyle w:val="Hipervnculo"/>
-            <w:lang w:val="es-ES"/>
-          </w:rPr>
-          <w:t>https://github.com/Moorea-AI/ANALITICA3</w:t>
-        </w:r>
-      </w:hyperlink>
-    </w:p>
-    <w:p>
-      <w:pPr>
-        <w:rPr>
-          <w:rStyle w:val="Hipervnculo"/>
-          <w:lang w:val="es-ES"/>
-        </w:rPr>
-      </w:pPr>
-    </w:p>
-    <w:p>
-      <w:pPr>
-        <w:rPr>
-          <w:lang w:val="es-ES"/>
-        </w:rPr>
-      </w:pPr>
-    </w:p>
-    <w:p>
-      <w:pPr>
-        <w:rPr>
-          <w:lang w:val="es-ES"/>
-        </w:rPr>
-      </w:pPr>
-    </w:p>
-    <w:p>
-      <w:pPr>
-        <w:rPr>
-          <w:lang w:val="es-ES"/>
-        </w:rPr>
-      </w:pPr>
-    </w:p>
-    <w:p>
-      <w:pPr>
-        <w:rPr>
-          <w:lang w:val="es-ES"/>
-        </w:rPr>
-      </w:pPr>
-      <w:r>
-        <w:rPr>
-          <w:lang w:val="es-ES"/>
-        </w:rPr>
-        <w:br w:type="page"/>
-      </w:r>
-    </w:p>
-    <w:p>
-      <w:pPr>
-        <w:rPr>
-          <w:lang w:val="es-ES"/>
-        </w:rPr>
-      </w:pPr>
-      <w:r>
-        <w:rPr>
-          <w:lang w:val="es-ES"/>
-        </w:rPr>
-        <w:lastRenderedPageBreak/>
-        <w:t>BIBLIOGRAFIA</w:t>
-      </w:r>
-    </w:p>
-    <w:p>
-      <w:pPr>
-        <w:pStyle w:val="NormalWeb"/>
-        <w:spacing w:before="0" w:beforeAutospacing="0" w:after="0" w:afterAutospacing="0" w:line="480" w:lineRule="auto"/>
-        <w:ind w:left="720" w:hanging="720"/>
-        <w:rPr>
-          <w:rStyle w:val="url"/>
-        </w:rPr>
-      </w:pPr>
-      <w:proofErr w:type="spellStart"/>
-      <w:r>
-        <w:t>Autonomy</w:t>
-      </w:r>
-      <w:proofErr w:type="spellEnd"/>
-      <w:r>
-        <w:t xml:space="preserve">, H. (2018, 19 junio). </w:t>
-      </w:r>
-      <w:proofErr w:type="spellStart"/>
-      <w:r>
-        <w:t>Design</w:t>
-      </w:r>
-      <w:proofErr w:type="spellEnd"/>
-      <w:r>
-        <w:t xml:space="preserve"> </w:t>
-      </w:r>
-      <w:proofErr w:type="spellStart"/>
-      <w:r>
-        <w:t>methodologies</w:t>
-      </w:r>
-      <w:proofErr w:type="spellEnd"/>
-      <w:r>
-        <w:t xml:space="preserve"> </w:t>
-      </w:r>
-      <w:proofErr w:type="spellStart"/>
-      <w:r>
-        <w:t>for</w:t>
-      </w:r>
-      <w:proofErr w:type="spellEnd"/>
-      <w:r>
-        <w:t xml:space="preserve"> Deep </w:t>
-      </w:r>
-      <w:proofErr w:type="spellStart"/>
-      <w:r>
-        <w:t>Learning</w:t>
-      </w:r>
-      <w:proofErr w:type="spellEnd"/>
-      <w:r>
-        <w:t xml:space="preserve"> - </w:t>
-      </w:r>
-      <w:proofErr w:type="spellStart"/>
-      <w:r>
-        <w:t>Humanising</w:t>
-      </w:r>
-      <w:proofErr w:type="spellEnd"/>
-      <w:r>
-        <w:t xml:space="preserve"> </w:t>
-      </w:r>
-      <w:proofErr w:type="spellStart"/>
-      <w:r>
-        <w:t>Autonomy</w:t>
-      </w:r>
-      <w:proofErr w:type="spellEnd"/>
-      <w:r>
-        <w:t xml:space="preserve"> - Medium. </w:t>
-      </w:r>
-      <w:r>
-        <w:rPr>
-          <w:i/>
-          <w:iCs/>
-        </w:rPr>
-        <w:t>Medium</w:t>
-      </w:r>
-      <w:r>
-        <w:t xml:space="preserve">. </w:t>
-      </w:r>
-      <w:hyperlink r:id="rId11" w:history="1">
-        <w:r>
-          <w:rPr>
-            <w:rStyle w:val="Hipervnculo"/>
+            <w:rFonts w:ascii="Arial" w:hAnsi="Arial" w:cs="Arial"/>
           </w:rPr>
           <w:t>https://humanisingautonomy.medium.com/design-methodologies-for-deep-learning-fdbc160deff7</w:t>
         </w:r>
@@ -1356,6 +2965,7 @@
         <w:ind w:left="720" w:hanging="720"/>
         <w:rPr>
           <w:rStyle w:val="url"/>
+          <w:rFonts w:ascii="Arial" w:hAnsi="Arial" w:cs="Arial"/>
         </w:rPr>
       </w:pPr>
     </w:p>
@@ -1364,114 +2974,196 @@
         <w:pStyle w:val="NormalWeb"/>
         <w:spacing w:before="0" w:beforeAutospacing="0" w:after="0" w:afterAutospacing="0" w:line="480" w:lineRule="auto"/>
         <w:ind w:left="720" w:hanging="720"/>
-      </w:pPr>
-      <w:proofErr w:type="spellStart"/>
-      <w:r>
+        <w:rPr>
+          <w:rFonts w:ascii="Arial" w:hAnsi="Arial" w:cs="Arial"/>
+        </w:rPr>
+      </w:pPr>
+      <w:proofErr w:type="spellStart"/>
+      <w:r>
+        <w:rPr>
+          <w:rFonts w:ascii="Arial" w:hAnsi="Arial" w:cs="Arial"/>
+        </w:rPr>
         <w:t>Dorota-Owczarek</w:t>
       </w:r>
       <w:proofErr w:type="spellEnd"/>
       <w:r>
+        <w:rPr>
+          <w:rFonts w:ascii="Arial" w:hAnsi="Arial" w:cs="Arial"/>
+        </w:rPr>
         <w:t xml:space="preserve">. (2021, 2 septiembre). </w:t>
       </w:r>
       <w:proofErr w:type="spellStart"/>
       <w:r>
+        <w:rPr>
+          <w:rFonts w:ascii="Arial" w:hAnsi="Arial" w:cs="Arial"/>
+        </w:rPr>
         <w:t>Applying</w:t>
       </w:r>
       <w:proofErr w:type="spellEnd"/>
       <w:r>
+        <w:rPr>
+          <w:rFonts w:ascii="Arial" w:hAnsi="Arial" w:cs="Arial"/>
+        </w:rPr>
         <w:t xml:space="preserve"> </w:t>
       </w:r>
       <w:proofErr w:type="spellStart"/>
       <w:r>
+        <w:rPr>
+          <w:rFonts w:ascii="Arial" w:hAnsi="Arial" w:cs="Arial"/>
+        </w:rPr>
         <w:t>Design</w:t>
       </w:r>
       <w:proofErr w:type="spellEnd"/>
       <w:r>
+        <w:rPr>
+          <w:rFonts w:ascii="Arial" w:hAnsi="Arial" w:cs="Arial"/>
+        </w:rPr>
         <w:t xml:space="preserve"> </w:t>
       </w:r>
       <w:proofErr w:type="spellStart"/>
       <w:r>
+        <w:rPr>
+          <w:rFonts w:ascii="Arial" w:hAnsi="Arial" w:cs="Arial"/>
+        </w:rPr>
         <w:t>Thinking</w:t>
       </w:r>
       <w:proofErr w:type="spellEnd"/>
       <w:r>
+        <w:rPr>
+          <w:rFonts w:ascii="Arial" w:hAnsi="Arial" w:cs="Arial"/>
+        </w:rPr>
         <w:t xml:space="preserve"> </w:t>
       </w:r>
       <w:proofErr w:type="spellStart"/>
       <w:r>
+        <w:rPr>
+          <w:rFonts w:ascii="Arial" w:hAnsi="Arial" w:cs="Arial"/>
+        </w:rPr>
         <w:t>to</w:t>
       </w:r>
       <w:proofErr w:type="spellEnd"/>
       <w:r>
+        <w:rPr>
+          <w:rFonts w:ascii="Arial" w:hAnsi="Arial" w:cs="Arial"/>
+        </w:rPr>
         <w:t xml:space="preserve"> Artificial </w:t>
       </w:r>
       <w:proofErr w:type="spellStart"/>
       <w:r>
+        <w:rPr>
+          <w:rFonts w:ascii="Arial" w:hAnsi="Arial" w:cs="Arial"/>
+        </w:rPr>
         <w:t>Intelligence</w:t>
       </w:r>
       <w:proofErr w:type="spellEnd"/>
       <w:r>
+        <w:rPr>
+          <w:rFonts w:ascii="Arial" w:hAnsi="Arial" w:cs="Arial"/>
+        </w:rPr>
         <w:t xml:space="preserve">. </w:t>
       </w:r>
       <w:proofErr w:type="spellStart"/>
       <w:r>
+        <w:rPr>
+          <w:rFonts w:ascii="Arial" w:hAnsi="Arial" w:cs="Arial"/>
+        </w:rPr>
         <w:t>Why</w:t>
       </w:r>
       <w:proofErr w:type="spellEnd"/>
       <w:r>
+        <w:rPr>
+          <w:rFonts w:ascii="Arial" w:hAnsi="Arial" w:cs="Arial"/>
+        </w:rPr>
         <w:t xml:space="preserve"> </w:t>
       </w:r>
       <w:proofErr w:type="spellStart"/>
       <w:r>
+        <w:rPr>
+          <w:rFonts w:ascii="Arial" w:hAnsi="Arial" w:cs="Arial"/>
+        </w:rPr>
         <w:t>Should</w:t>
       </w:r>
       <w:proofErr w:type="spellEnd"/>
       <w:r>
+        <w:rPr>
+          <w:rFonts w:ascii="Arial" w:hAnsi="Arial" w:cs="Arial"/>
+        </w:rPr>
         <w:t xml:space="preserve"> </w:t>
       </w:r>
       <w:proofErr w:type="spellStart"/>
       <w:r>
+        <w:rPr>
+          <w:rFonts w:ascii="Arial" w:hAnsi="Arial" w:cs="Arial"/>
+        </w:rPr>
         <w:t>You</w:t>
       </w:r>
       <w:proofErr w:type="spellEnd"/>
       <w:r>
+        <w:rPr>
+          <w:rFonts w:ascii="Arial" w:hAnsi="Arial" w:cs="Arial"/>
+        </w:rPr>
         <w:t xml:space="preserve"> Use </w:t>
       </w:r>
       <w:proofErr w:type="spellStart"/>
       <w:r>
+        <w:rPr>
+          <w:rFonts w:ascii="Arial" w:hAnsi="Arial" w:cs="Arial"/>
+        </w:rPr>
         <w:t>It</w:t>
       </w:r>
       <w:proofErr w:type="spellEnd"/>
       <w:r>
+        <w:rPr>
+          <w:rFonts w:ascii="Arial" w:hAnsi="Arial" w:cs="Arial"/>
+        </w:rPr>
         <w:t xml:space="preserve"> in </w:t>
       </w:r>
       <w:proofErr w:type="spellStart"/>
       <w:r>
+        <w:rPr>
+          <w:rFonts w:ascii="Arial" w:hAnsi="Arial" w:cs="Arial"/>
+        </w:rPr>
         <w:t>Your</w:t>
       </w:r>
       <w:proofErr w:type="spellEnd"/>
       <w:r>
+        <w:rPr>
+          <w:rFonts w:ascii="Arial" w:hAnsi="Arial" w:cs="Arial"/>
+        </w:rPr>
         <w:t xml:space="preserve"> AI-</w:t>
       </w:r>
       <w:proofErr w:type="spellStart"/>
       <w:r>
+        <w:rPr>
+          <w:rFonts w:ascii="Arial" w:hAnsi="Arial" w:cs="Arial"/>
+        </w:rPr>
         <w:t>Based</w:t>
       </w:r>
       <w:proofErr w:type="spellEnd"/>
       <w:r>
+        <w:rPr>
+          <w:rFonts w:ascii="Arial" w:hAnsi="Arial" w:cs="Arial"/>
+        </w:rPr>
         <w:t xml:space="preserve"> </w:t>
       </w:r>
       <w:proofErr w:type="spellStart"/>
       <w:r>
+        <w:rPr>
+          <w:rFonts w:ascii="Arial" w:hAnsi="Arial" w:cs="Arial"/>
+        </w:rPr>
         <w:t>Projects</w:t>
       </w:r>
       <w:proofErr w:type="spellEnd"/>
       <w:r>
+        <w:rPr>
+          <w:rFonts w:ascii="Arial" w:hAnsi="Arial" w:cs="Arial"/>
+        </w:rPr>
         <w:t xml:space="preserve">? </w:t>
       </w:r>
       <w:proofErr w:type="spellStart"/>
       <w:r>
         <w:rPr>
+          <w:rFonts w:ascii="Arial" w:hAnsi="Arial" w:cs="Arial"/>
           <w:i/>
           <w:iCs/>
         </w:rPr>
@@ -1479,11 +3171,15 @@
       </w:r>
       <w:proofErr w:type="spellEnd"/>
       <w:r>
+        <w:rPr>
+          <w:rFonts w:ascii="Arial" w:hAnsi="Arial" w:cs="Arial"/>
+        </w:rPr>
         <w:t xml:space="preserve">. </w:t>
       </w:r>
       <w:r>
         <w:rPr>
           <w:rStyle w:val="url"/>
+          <w:rFonts w:ascii="Arial" w:hAnsi="Arial" w:cs="Arial"/>
         </w:rPr>
         <w:t>https://nexocode.com/blog/posts/applying-design-thinking-to-ai/</w:t>
       </w:r>
@@ -1493,11 +3189,17 @@
         <w:pStyle w:val="NormalWeb"/>
         <w:spacing w:before="0" w:beforeAutospacing="0" w:after="0" w:afterAutospacing="0" w:line="480" w:lineRule="auto"/>
         <w:ind w:left="720" w:hanging="720"/>
-      </w:pPr>
-    </w:p>
-    <w:p>
-      <w:pPr>
-        <w:rPr>
+        <w:rPr>
+          <w:rFonts w:ascii="Arial" w:hAnsi="Arial" w:cs="Arial"/>
+        </w:rPr>
+      </w:pPr>
+    </w:p>
+    <w:p>
+      <w:pPr>
+        <w:rPr>
+          <w:rFonts w:ascii="Arial" w:hAnsi="Arial" w:cs="Arial"/>
+          <w:sz w:val="24"/>
+          <w:szCs w:val="24"/>
           <w:lang w:val="es-ES"/>
         </w:rPr>
       </w:pPr>
@@ -2634,23 +4336,6 @@
 </file>
 
 <file path=customXml/item1.xml><?xml version="1.0" encoding="utf-8"?>
-<p:properties xmlns:p="http://schemas.microsoft.com/office/2006/metadata/properties" xmlns:xsi="http://www.w3.org/2001/XMLSchema-instance" xmlns:pc="http://schemas.microsoft.com/office/infopath/2007/PartnerControls">
-  <documentManagement>
-    <_activity xmlns="847f3826-a425-43aa-a10e-248d9a81c14c" xsi:nil="true"/>
-  </documentManagement>
-</p:properties>
-</file>
-
-<file path=customXml/item2.xml><?xml version="1.0" encoding="utf-8"?>
-<?mso-contentType ?>
-<FormTemplates xmlns="http://schemas.microsoft.com/sharepoint/v3/contenttype/forms">
-  <Display>DocumentLibraryForm</Display>
-  <Edit>DocumentLibraryForm</Edit>
-  <New>DocumentLibraryForm</New>
-</FormTemplates>
-</file>
-
-<file path=customXml/item3.xml><?xml version="1.0" encoding="utf-8"?>
 <ct:contentTypeSchema xmlns:ct="http://schemas.microsoft.com/office/2006/metadata/contentType" xmlns:ma="http://schemas.microsoft.com/office/2006/metadata/properties/metaAttributes" ct:_="" ma:_="" ma:contentTypeName="Documento" ma:contentTypeID="0x0101006704263559FC6548BD288283575EDAD8" ma:contentTypeVersion="15" ma:contentTypeDescription="Crear nuevo documento." ma:contentTypeScope="" ma:versionID="4ea16558856817d37397499d242d4d14">
   <xsd:schema xmlns:xsd="http://www.w3.org/2001/XMLSchema" xmlns:xs="http://www.w3.org/2001/XMLSchema" xmlns:p="http://schemas.microsoft.com/office/2006/metadata/properties" xmlns:ns3="3a7ed528-62ae-4e2f-b539-3ae02f7da543" xmlns:ns4="847f3826-a425-43aa-a10e-248d9a81c14c" targetNamespace="http://schemas.microsoft.com/office/2006/metadata/properties" ma:root="true" ma:fieldsID="4524aef97ca71ec9bbc39c896b41dfd3" ns3:_="" ns4:_="">
     <xsd:import namespace="3a7ed528-62ae-4e2f-b539-3ae02f7da543"/>
@@ -2883,25 +4568,24 @@
 </ct:contentTypeSchema>
 </file>
 
-<file path=customXml/itemProps1.xml><?xml version="1.0" encoding="utf-8"?>
-<ds:datastoreItem xmlns:ds="http://schemas.openxmlformats.org/officeDocument/2006/customXml" ds:itemID="{973EEFD3-2F2D-48D4-8005-672A2B5FA218}">
-  <ds:schemaRefs>
-    <ds:schemaRef ds:uri="http://schemas.microsoft.com/office/2006/metadata/properties"/>
-    <ds:schemaRef ds:uri="http://schemas.microsoft.com/office/infopath/2007/PartnerControls"/>
-    <ds:schemaRef ds:uri="847f3826-a425-43aa-a10e-248d9a81c14c"/>
-  </ds:schemaRefs>
-</ds:datastoreItem>
+<file path=customXml/item2.xml><?xml version="1.0" encoding="utf-8"?>
+<?mso-contentType ?>
+<FormTemplates xmlns="http://schemas.microsoft.com/sharepoint/v3/contenttype/forms">
+  <Display>DocumentLibraryForm</Display>
+  <Edit>DocumentLibraryForm</Edit>
+  <New>DocumentLibraryForm</New>
+</FormTemplates>
 </file>
 
-<file path=customXml/itemProps2.xml><?xml version="1.0" encoding="utf-8"?>
-<ds:datastoreItem xmlns:ds="http://schemas.openxmlformats.org/officeDocument/2006/customXml" ds:itemID="{FC9E33B1-4FCD-49C1-AB9C-2653446BD010}">
-  <ds:schemaRefs>
-    <ds:schemaRef ds:uri="http://schemas.microsoft.com/sharepoint/v3/contenttype/forms"/>
-  </ds:schemaRefs>
-</ds:datastoreItem>
+<file path=customXml/item3.xml><?xml version="1.0" encoding="utf-8"?>
+<p:properties xmlns:p="http://schemas.microsoft.com/office/2006/metadata/properties" xmlns:xsi="http://www.w3.org/2001/XMLSchema-instance" xmlns:pc="http://schemas.microsoft.com/office/infopath/2007/PartnerControls">
+  <documentManagement>
+    <_activity xmlns="847f3826-a425-43aa-a10e-248d9a81c14c" xsi:nil="true"/>
+  </documentManagement>
+</p:properties>
 </file>
 
-<file path=customXml/itemProps3.xml><?xml version="1.0" encoding="utf-8"?>
+<file path=customXml/itemProps1.xml><?xml version="1.0" encoding="utf-8"?>
 <ds:datastoreItem xmlns:ds="http://schemas.openxmlformats.org/officeDocument/2006/customXml" ds:itemID="{D560A244-1E34-421F-B734-F95B1958E7A5}">
   <ds:schemaRefs>
     <ds:schemaRef ds:uri="http://schemas.microsoft.com/office/2006/metadata/contentType"/>
@@ -2918,4 +4602,29 @@
     <ds:schemaRef ds:uri="http://schemas.microsoft.com/internal/obd"/>
   </ds:schemaRefs>
 </ds:datastoreItem>
+</file>
+
+<file path=customXml/itemProps2.xml><?xml version="1.0" encoding="utf-8"?>
+<ds:datastoreItem xmlns:ds="http://schemas.openxmlformats.org/officeDocument/2006/customXml" ds:itemID="{FC9E33B1-4FCD-49C1-AB9C-2653446BD010}">
+  <ds:schemaRefs>
+    <ds:schemaRef ds:uri="http://schemas.microsoft.com/sharepoint/v3/contenttype/forms"/>
+  </ds:schemaRefs>
+</ds:datastoreItem>
+</file>
+
+<file path=customXml/itemProps3.xml><?xml version="1.0" encoding="utf-8"?>
+<ds:datastoreItem xmlns:ds="http://schemas.openxmlformats.org/officeDocument/2006/customXml" ds:itemID="{973EEFD3-2F2D-48D4-8005-672A2B5FA218}">
+  <ds:schemaRefs>
+    <ds:schemaRef ds:uri="http://purl.org/dc/terms/"/>
+    <ds:schemaRef ds:uri="http://schemas.microsoft.com/office/infopath/2007/PartnerControls"/>
+    <ds:schemaRef ds:uri="http://purl.org/dc/elements/1.1/"/>
+    <ds:schemaRef ds:uri="http://purl.org/dc/dcmitype/"/>
+    <ds:schemaRef ds:uri="http://schemas.openxmlformats.org/package/2006/metadata/core-properties"/>
+    <ds:schemaRef ds:uri="3a7ed528-62ae-4e2f-b539-3ae02f7da543"/>
+    <ds:schemaRef ds:uri="http://schemas.microsoft.com/office/2006/metadata/properties"/>
+    <ds:schemaRef ds:uri="http://schemas.microsoft.com/office/2006/documentManagement/types"/>
+    <ds:schemaRef ds:uri="http://www.w3.org/XML/1998/namespace"/>
+    <ds:schemaRef ds:uri="847f3826-a425-43aa-a10e-248d9a81c14c"/>
+  </ds:schemaRefs>
+</ds:datastoreItem>
 </file>
</xml_diff>